<commit_message>
Se actualizaron los casos
</commit_message>
<xml_diff>
--- a/documents/Casos de Uso/SIGP_PRO05_IngresandoDetalleDeProyecto.docx
+++ b/documents/Casos de Uso/SIGP_PRO05_IngresandoDetalleDeProyecto.docx
@@ -1004,6 +1004,52 @@
             <w:r>
               <w:t>Paula Ciaffone – Actualización por cambios de Interfaz de Usuario</w:t>
             </w:r>
+            <w:r>
+              <w:t>.</w:t>
+            </w:r>
+          </w:p>
+        </w:tc>
+      </w:tr>
+      <w:tr>
+        <w:tc>
+          <w:tcPr>
+            <w:tcW w:w="1165" w:type="dxa"/>
+          </w:tcPr>
+          <w:p>
+            <w:r>
+              <w:t>0.3</w:t>
+            </w:r>
+          </w:p>
+        </w:tc>
+        <w:tc>
+          <w:tcPr>
+            <w:tcW w:w="1710" w:type="dxa"/>
+          </w:tcPr>
+          <w:p>
+            <w:r>
+              <w:t>06-11-2016</w:t>
+            </w:r>
+          </w:p>
+        </w:tc>
+        <w:tc>
+          <w:tcPr>
+            <w:tcW w:w="6475" w:type="dxa"/>
+          </w:tcPr>
+          <w:p>
+            <w:r>
+              <w:t xml:space="preserve">Paula Ciaffone – </w:t>
+            </w:r>
+            <w:bookmarkStart w:id="0" w:name="_GoBack"/>
+            <w:r>
+              <w:t>Se hacen aclaraciones sobre la normalización de domicilio. La modificación de hitos de obra se realizará únicamente desde el modal, y las funcionalidades de mover hito y marcar predecesores</w:t>
+            </w:r>
+            <w:r>
+              <w:t xml:space="preserve"> y la grilla con totales</w:t>
+            </w:r>
+            <w:r>
+              <w:t xml:space="preserve"> se entregará más adelante. </w:t>
+            </w:r>
+            <w:bookmarkEnd w:id="0"/>
           </w:p>
         </w:tc>
       </w:tr>
@@ -1013,6 +1059,9 @@
     <w:p>
       <w:pPr>
         <w:pStyle w:val="Title"/>
+        <w:rPr>
+          <w:lang w:val="es-AR"/>
+        </w:rPr>
       </w:pPr>
       <w:r>
         <w:rPr>
@@ -1021,6 +1070,9 @@
         <w:br w:type="page"/>
       </w:r>
       <w:r>
+        <w:rPr>
+          <w:lang w:val="es-AR"/>
+        </w:rPr>
         <w:lastRenderedPageBreak/>
         <w:t>Índice</w:t>
       </w:r>
@@ -1068,6 +1120,7 @@
         <w:r>
           <w:rPr>
             <w:rStyle w:val="Hyperlink"/>
+            <w:lang w:val="es-AR"/>
           </w:rPr>
           <w:t>1</w:t>
         </w:r>
@@ -1085,6 +1138,7 @@
         <w:r>
           <w:rPr>
             <w:rStyle w:val="Hyperlink"/>
+            <w:lang w:val="es-AR"/>
           </w:rPr>
           <w:t>Introducción</w:t>
         </w:r>
@@ -1092,6 +1146,7 @@
           <w:rPr>
             <w:noProof/>
             <w:webHidden/>
+            <w:lang w:val="es-AR"/>
           </w:rPr>
           <w:tab/>
         </w:r>
@@ -1106,8 +1161,16 @@
           <w:rPr>
             <w:noProof/>
             <w:webHidden/>
+            <w:lang w:val="es-AR"/>
           </w:rPr>
-          <w:instrText xml:space="preserve"> PAGEREF _Toc464556963 \h </w:instrText>
+          <w:instrText xml:space="preserve"> PAGEREF </w:instrText>
+        </w:r>
+        <w:r>
+          <w:rPr>
+            <w:noProof/>
+            <w:webHidden/>
+          </w:rPr>
+          <w:instrText xml:space="preserve">_Toc464556963 \h </w:instrText>
         </w:r>
         <w:r>
           <w:rPr>
@@ -1502,17 +1565,17 @@
       <w:pPr>
         <w:pStyle w:val="Heading1"/>
       </w:pPr>
-      <w:bookmarkStart w:id="0" w:name="_Toc273441763"/>
-      <w:bookmarkStart w:id="1" w:name="_Toc464556963"/>
-      <w:bookmarkStart w:id="2" w:name="_Toc356403555"/>
+      <w:bookmarkStart w:id="1" w:name="_Toc273441763"/>
+      <w:bookmarkStart w:id="2" w:name="_Toc464556963"/>
+      <w:bookmarkStart w:id="3" w:name="_Toc356403555"/>
       <w:r>
         <w:lastRenderedPageBreak/>
         <w:t>Introducción</w:t>
       </w:r>
-      <w:bookmarkEnd w:id="0"/>
       <w:bookmarkEnd w:id="1"/>
+      <w:bookmarkEnd w:id="2"/>
     </w:p>
-    <w:bookmarkEnd w:id="2"/>
+    <w:bookmarkEnd w:id="3"/>
     <w:p>
       <w:pPr>
         <w:pStyle w:val="Heading2sn"/>
@@ -1522,7 +1585,7 @@
       </w:r>
     </w:p>
     <w:p>
-      <w:bookmarkStart w:id="3" w:name="_Toc282519889"/>
+      <w:bookmarkStart w:id="4" w:name="_Toc282519889"/>
       <w:r>
         <w:t xml:space="preserve">El objetivo de este documento es especificar en detalle el Caso de Uso perteneciente al Proyecto </w:t>
       </w:r>
@@ -1540,13 +1603,13 @@
       <w:r>
         <w:t>Audienc</w:t>
       </w:r>
-      <w:bookmarkEnd w:id="3"/>
+      <w:bookmarkEnd w:id="4"/>
       <w:r>
         <w:t>ia</w:t>
       </w:r>
     </w:p>
     <w:p>
-      <w:bookmarkStart w:id="4" w:name="_Toc282519890"/>
+      <w:bookmarkStart w:id="5" w:name="_Toc282519890"/>
       <w:r>
         <w:t xml:space="preserve">El presente documento está dirigido a desarrolladores, </w:t>
       </w:r>
@@ -1566,7 +1629,7 @@
         <w:t>a la Secretaría de Planeamiento y Coordinación de Gestión y las Direcciones Generales dependientes de ésta.</w:t>
       </w:r>
     </w:p>
-    <w:bookmarkEnd w:id="4"/>
+    <w:bookmarkEnd w:id="5"/>
     <w:p>
       <w:pPr>
         <w:pStyle w:val="Heading2sn"/>
@@ -1827,12 +1890,12 @@
       <w:pPr>
         <w:pStyle w:val="Heading1"/>
       </w:pPr>
-      <w:bookmarkStart w:id="5" w:name="_Toc464556964"/>
+      <w:bookmarkStart w:id="6" w:name="_Toc464556964"/>
       <w:r>
         <w:lastRenderedPageBreak/>
         <w:t>Caso de uso</w:t>
       </w:r>
-      <w:bookmarkEnd w:id="5"/>
+      <w:bookmarkEnd w:id="6"/>
     </w:p>
     <w:p>
       <w:pPr>
@@ -2485,57 +2548,6 @@
             <w:r>
               <w:rPr>
                 <w:i/>
-                <w:strike/>
-                <w:color w:val="FF0000"/>
-              </w:rPr>
-              <w:t>Modificar</w:t>
-            </w:r>
-            <w:r>
-              <w:rPr>
-                <w:strike/>
-                <w:color w:val="FF0000"/>
-              </w:rPr>
-              <w:t xml:space="preserve"> (</w:t>
-            </w:r>
-            <w:proofErr w:type="spellStart"/>
-            <w:r>
-              <w:rPr>
-                <w:strike/>
-                <w:color w:val="FF0000"/>
-              </w:rPr>
-              <w:t>opci</w:t>
-            </w:r>
-            <w:r>
-              <w:rPr>
-                <w:strike/>
-                <w:color w:val="FF0000"/>
-              </w:rPr>
-              <w:t>o</w:t>
-            </w:r>
-            <w:r>
-              <w:rPr>
-                <w:strike/>
-                <w:color w:val="FF0000"/>
-              </w:rPr>
-              <w:t>n</w:t>
-            </w:r>
-            <w:proofErr w:type="spellEnd"/>
-            <w:r>
-              <w:rPr>
-                <w:strike/>
-                <w:color w:val="FF0000"/>
-              </w:rPr>
-              <w:t>).</w:t>
-            </w:r>
-            <w:r>
-              <w:rPr>
-                <w:color w:val="FF0000"/>
-              </w:rPr>
-              <w:t xml:space="preserve"> </w:t>
-            </w:r>
-            <w:r>
-              <w:rPr>
-                <w:i/>
               </w:rPr>
               <w:t>Acciones</w:t>
             </w:r>
@@ -2552,11 +2564,15 @@
               </w:numPr>
               <w:rPr>
                 <w:b/>
+                <w:strike/>
+                <w:color w:val="FF0000"/>
               </w:rPr>
             </w:pPr>
             <w:r>
               <w:rPr>
                 <w:b/>
+                <w:strike/>
+                <w:color w:val="FF0000"/>
               </w:rPr>
               <w:t>Mover</w:t>
             </w:r>
@@ -2568,18 +2584,30 @@
                 <w:ilvl w:val="4"/>
                 <w:numId w:val="13"/>
               </w:numPr>
-            </w:pPr>
-            <w:r>
-              <w:rPr>
+              <w:rPr>
+                <w:strike/>
+                <w:color w:val="FF0000"/>
+              </w:rPr>
+            </w:pPr>
+            <w:r>
+              <w:rPr>
+                <w:strike/>
+                <w:color w:val="FF0000"/>
                 <w:u w:val="single"/>
               </w:rPr>
               <w:t>Condición</w:t>
             </w:r>
             <w:r>
+              <w:rPr>
+                <w:strike/>
+                <w:color w:val="FF0000"/>
+              </w:rPr>
               <w:t xml:space="preserve">: Se muestra si </w:t>
             </w:r>
             <w:r>
               <w:rPr>
+                <w:strike/>
+                <w:color w:val="FF0000"/>
                 <w:lang w:val="es-ES"/>
               </w:rPr>
               <w:t>la fila corresponde a un hito de segundo nivel, excepto por los hitos fijos de obra (Anteproyecto, Licitación o Ejecución).</w:t>
@@ -2646,43 +2674,108 @@
               <w:rPr>
                 <w:lang w:val="es-ES"/>
               </w:rPr>
-              <w:t xml:space="preserve">la fila no </w:t>
-            </w:r>
-            <w:r>
-              <w:rPr>
+              <w:t xml:space="preserve">la fila </w:t>
+            </w:r>
+            <w:r>
+              <w:rPr>
+                <w:strike/>
+                <w:color w:val="FF0000"/>
                 <w:lang w:val="es-ES"/>
               </w:rPr>
-              <w:t>corresponde a</w:t>
-            </w:r>
-            <w:r>
-              <w:rPr>
+              <w:t>no</w:t>
+            </w:r>
+            <w:r>
+              <w:rPr>
+                <w:color w:val="FF0000"/>
                 <w:lang w:val="es-ES"/>
               </w:rPr>
+              <w:t xml:space="preserve"> </w:t>
+            </w:r>
+            <w:r>
+              <w:rPr>
+                <w:lang w:val="es-ES"/>
+              </w:rPr>
+              <w:t>corresponde</w:t>
+            </w:r>
+            <w:r>
+              <w:rPr>
+                <w:lang w:val="es-ES"/>
+              </w:rPr>
+              <w:t xml:space="preserve"> </w:t>
+            </w:r>
+            <w:r>
+              <w:rPr>
+                <w:highlight w:val="yellow"/>
+                <w:lang w:val="es-ES"/>
+              </w:rPr>
+              <w:t>a una obra, hito de proyecto o subhito de proyecto</w:t>
+            </w:r>
+            <w:r>
+              <w:rPr>
+                <w:lang w:val="es-ES"/>
+              </w:rPr>
+              <w:t>.</w:t>
+            </w:r>
+            <w:r>
+              <w:rPr>
+                <w:lang w:val="es-ES"/>
+              </w:rPr>
+              <w:t xml:space="preserve"> </w:t>
+            </w:r>
+            <w:r>
+              <w:rPr>
+                <w:strike/>
+                <w:color w:val="FF0000"/>
+                <w:lang w:val="es-ES"/>
+              </w:rPr>
+              <w:t>a</w:t>
+            </w:r>
+            <w:r>
+              <w:rPr>
+                <w:strike/>
+                <w:color w:val="FF0000"/>
+                <w:lang w:val="es-ES"/>
+              </w:rPr>
               <w:t xml:space="preserve"> un hito </w:t>
             </w:r>
             <w:r>
               <w:rPr>
+                <w:strike/>
+                <w:color w:val="FF0000"/>
                 <w:lang w:val="es-ES"/>
               </w:rPr>
               <w:t>fijo de</w:t>
             </w:r>
             <w:r>
               <w:rPr>
+                <w:strike/>
+                <w:color w:val="FF0000"/>
                 <w:lang w:val="es-ES"/>
               </w:rPr>
               <w:t xml:space="preserve"> obra </w:t>
             </w:r>
             <w:r>
               <w:rPr>
+                <w:strike/>
+                <w:color w:val="FF0000"/>
                 <w:lang w:val="es-ES"/>
               </w:rPr>
               <w:t>(</w:t>
             </w:r>
             <w:r>
               <w:rPr>
+                <w:strike/>
+                <w:color w:val="FF0000"/>
                 <w:lang w:val="es-ES"/>
               </w:rPr>
-              <w:t xml:space="preserve">Anteproyecto, Licitación o Ejecución). </w:t>
+              <w:t>Anteproyecto, Licitación o Ejecución).</w:t>
+            </w:r>
+            <w:r>
+              <w:rPr>
+                <w:color w:val="FF0000"/>
+                <w:lang w:val="es-ES"/>
+              </w:rPr>
+              <w:t xml:space="preserve"> </w:t>
             </w:r>
           </w:p>
           <w:p>
@@ -2724,16 +2817,8 @@
               <w:rPr>
                 <w:b/>
               </w:rPr>
-              <w:t xml:space="preserve">Agregar </w:t>
-            </w:r>
-            <w:proofErr w:type="spellStart"/>
-            <w:r>
-              <w:rPr>
-                <w:b/>
-              </w:rPr>
-              <w:t>subhito</w:t>
-            </w:r>
-            <w:proofErr w:type="spellEnd"/>
+              <w:t>Agregar subhito</w:t>
+            </w:r>
           </w:p>
           <w:p>
             <w:pPr>
@@ -2756,7 +2841,42 @@
               <w:rPr>
                 <w:lang w:val="es-ES"/>
               </w:rPr>
-              <w:t xml:space="preserve">la fila es una obra o hito de primer nivel. </w:t>
+              <w:t xml:space="preserve">la fila es </w:t>
+            </w:r>
+            <w:r>
+              <w:rPr>
+                <w:strike/>
+                <w:color w:val="FF0000"/>
+                <w:lang w:val="es-ES"/>
+              </w:rPr>
+              <w:t>una obra o</w:t>
+            </w:r>
+            <w:r>
+              <w:rPr>
+                <w:color w:val="FF0000"/>
+                <w:lang w:val="es-ES"/>
+              </w:rPr>
+              <w:t xml:space="preserve"> </w:t>
+            </w:r>
+            <w:r>
+              <w:rPr>
+                <w:highlight w:val="yellow"/>
+                <w:lang w:val="es-ES"/>
+              </w:rPr>
+              <w:t>un</w:t>
+            </w:r>
+            <w:r>
+              <w:rPr>
+                <w:color w:val="FF0000"/>
+                <w:lang w:val="es-ES"/>
+              </w:rPr>
+              <w:t xml:space="preserve"> </w:t>
+            </w:r>
+            <w:r>
+              <w:rPr>
+                <w:lang w:val="es-ES"/>
+              </w:rPr>
+              <w:t xml:space="preserve">hito de primer nivel. </w:t>
             </w:r>
           </w:p>
           <w:p>
@@ -2774,7 +2894,32 @@
               <w:t>Acción</w:t>
             </w:r>
             <w:r>
-              <w:t>: Agrega una nueva fila a la lista, hija de la obra o hito de primer nivel de la correspondiente fila.</w:t>
+              <w:t>: Agrega una nueva fila a la lista, hija de</w:t>
+            </w:r>
+            <w:r>
+              <w:rPr>
+                <w:highlight w:val="yellow"/>
+              </w:rPr>
+              <w:t>l</w:t>
+            </w:r>
+            <w:r>
+              <w:t xml:space="preserve"> </w:t>
+            </w:r>
+            <w:r>
+              <w:rPr>
+                <w:strike/>
+                <w:color w:val="FF0000"/>
+              </w:rPr>
+              <w:t>la obra o</w:t>
+            </w:r>
+            <w:r>
+              <w:rPr>
+                <w:color w:val="FF0000"/>
+              </w:rPr>
+              <w:t xml:space="preserve"> </w:t>
+            </w:r>
+            <w:r>
+              <w:t>hito de primer nivel de la correspondiente fila.</w:t>
             </w:r>
           </w:p>
           <w:p>
@@ -2786,11 +2931,15 @@
               </w:numPr>
               <w:rPr>
                 <w:b/>
+                <w:strike/>
+                <w:color w:val="FF0000"/>
               </w:rPr>
             </w:pPr>
             <w:r>
               <w:rPr>
                 <w:b/>
+                <w:strike/>
+                <w:color w:val="FF0000"/>
               </w:rPr>
               <w:t>Posterior a...</w:t>
             </w:r>
@@ -2802,56 +2951,62 @@
                 <w:ilvl w:val="4"/>
                 <w:numId w:val="13"/>
               </w:numPr>
-            </w:pPr>
-            <w:r>
-              <w:rPr>
+              <w:rPr>
+                <w:strike/>
+                <w:color w:val="FF0000"/>
+              </w:rPr>
+            </w:pPr>
+            <w:r>
+              <w:rPr>
+                <w:strike/>
+                <w:color w:val="FF0000"/>
                 <w:u w:val="single"/>
               </w:rPr>
               <w:t>Condición</w:t>
             </w:r>
             <w:r>
+              <w:rPr>
+                <w:strike/>
+                <w:color w:val="FF0000"/>
+              </w:rPr>
               <w:t xml:space="preserve">: Se muestra si </w:t>
             </w:r>
             <w:r>
               <w:rPr>
+                <w:strike/>
+                <w:color w:val="FF0000"/>
                 <w:lang w:val="es-ES"/>
               </w:rPr>
               <w:t xml:space="preserve">la fila no es </w:t>
             </w:r>
             <w:r>
               <w:rPr>
+                <w:strike/>
+                <w:color w:val="FF0000"/>
                 <w:lang w:val="es-ES"/>
               </w:rPr>
               <w:t>una</w:t>
             </w:r>
             <w:r>
               <w:rPr>
+                <w:strike/>
+                <w:color w:val="FF0000"/>
                 <w:lang w:val="es-ES"/>
               </w:rPr>
               <w:t xml:space="preserve"> obra</w:t>
             </w:r>
             <w:r>
               <w:rPr>
+                <w:strike/>
+                <w:color w:val="FF0000"/>
                 <w:lang w:val="es-ES"/>
               </w:rPr>
-              <w:t xml:space="preserve"> o </w:t>
-            </w:r>
-            <w:proofErr w:type="spellStart"/>
-            <w:r>
-              <w:rPr>
-                <w:lang w:val="es-ES"/>
-              </w:rPr>
-              <w:t>subhito</w:t>
-            </w:r>
-            <w:proofErr w:type="spellEnd"/>
-            <w:r>
-              <w:rPr>
-                <w:lang w:val="es-ES"/>
-              </w:rPr>
-              <w:t xml:space="preserve"> de obra</w:t>
-            </w:r>
-            <w:r>
-              <w:rPr>
+              <w:t xml:space="preserve"> o subhito de obra</w:t>
+            </w:r>
+            <w:r>
+              <w:rPr>
+                <w:strike/>
+                <w:color w:val="FF0000"/>
                 <w:lang w:val="es-ES"/>
               </w:rPr>
               <w:t>.</w:t>
@@ -2864,14 +3019,24 @@
                 <w:ilvl w:val="4"/>
                 <w:numId w:val="13"/>
               </w:numPr>
-            </w:pPr>
-            <w:r>
-              <w:rPr>
+              <w:rPr>
+                <w:strike/>
+                <w:color w:val="FF0000"/>
+              </w:rPr>
+            </w:pPr>
+            <w:r>
+              <w:rPr>
+                <w:strike/>
+                <w:color w:val="FF0000"/>
                 <w:u w:val="single"/>
               </w:rPr>
               <w:t>Acción</w:t>
             </w:r>
             <w:r>
+              <w:rPr>
+                <w:strike/>
+                <w:color w:val="FF0000"/>
+              </w:rPr>
               <w:t>: Ver curso alternativo V.</w:t>
             </w:r>
           </w:p>
@@ -3155,26 +3320,7 @@
               <w:t xml:space="preserve">mes comprendidos entre las fechas de inicio y </w:t>
             </w:r>
             <w:r>
-              <w:rPr>
-                <w:strike/>
-                <w:color w:val="FF0000"/>
-              </w:rPr>
-              <w:t>mes</w:t>
-            </w:r>
-            <w:r>
-              <w:rPr>
-                <w:color w:val="FF0000"/>
-              </w:rPr>
-              <w:t xml:space="preserve"> </w:t>
-            </w:r>
-            <w:r>
-              <w:rPr>
-                <w:highlight w:val="yellow"/>
-              </w:rPr>
-              <w:t>fin</w:t>
-            </w:r>
-            <w:r>
-              <w:t xml:space="preserve"> </w:t>
+              <w:t xml:space="preserve">fin </w:t>
             </w:r>
             <w:r>
               <w:t>del proyecto.</w:t>
@@ -3363,91 +3509,31 @@
               </w:numPr>
             </w:pPr>
             <w:r>
-              <w:t xml:space="preserve">Se muestra una </w:t>
-            </w:r>
-            <w:r>
-              <w:t xml:space="preserve">fila por cada tipo de gasto (Gasto corriente, </w:t>
-            </w:r>
-            <w:r>
-              <w:rPr>
-                <w:strike/>
-                <w:color w:val="FF0000"/>
-              </w:rPr>
-              <w:t>Plan Plurianual de Inversión</w:t>
-            </w:r>
-            <w:r>
-              <w:rPr>
-                <w:color w:val="FF0000"/>
-              </w:rPr>
+              <w:t xml:space="preserve">Se muestra una fila por cada tipo de gasto (Gasto corriente, </w:t>
+            </w:r>
+            <w:r>
+              <w:t xml:space="preserve">PPI </w:t>
+            </w:r>
+            <w:r>
+              <w:t xml:space="preserve">Obra, </w:t>
+            </w:r>
+            <w:r>
+              <w:t xml:space="preserve">PPI  </w:t>
+            </w:r>
+            <w:r>
+              <w:t>Mantenimiento</w:t>
+            </w:r>
+            <w:r>
+              <w:t>,</w:t>
+            </w:r>
+            <w:r>
               <w:t xml:space="preserve"> </w:t>
             </w:r>
             <w:r>
-              <w:rPr>
-                <w:highlight w:val="yellow"/>
-              </w:rPr>
-              <w:t>PPI</w:t>
-            </w:r>
-            <w:r>
-              <w:t xml:space="preserve"> </w:t>
-            </w:r>
-            <w:r>
-              <w:t xml:space="preserve">Obra, </w:t>
-            </w:r>
-            <w:r>
-              <w:rPr>
-                <w:strike/>
-                <w:color w:val="FF0000"/>
-              </w:rPr>
-              <w:t xml:space="preserve">Plan Plurianual de Inversión </w:t>
-            </w:r>
-            <w:r>
-              <w:rPr>
-                <w:highlight w:val="yellow"/>
-              </w:rPr>
-              <w:t>PPI</w:t>
-            </w:r>
-            <w:r>
-              <w:t xml:space="preserve"> </w:t>
-            </w:r>
-            <w:r>
-              <w:t xml:space="preserve"> </w:t>
-            </w:r>
-            <w:r>
-              <w:t>Mantenimiento</w:t>
-            </w:r>
-            <w:r>
-              <w:t>,</w:t>
-            </w:r>
-            <w:r>
-              <w:t xml:space="preserve"> </w:t>
-            </w:r>
-            <w:r>
-              <w:rPr>
-                <w:strike/>
-                <w:color w:val="FF0000"/>
-              </w:rPr>
-              <w:t>Plan Plurianual de Inversión</w:t>
-            </w:r>
-            <w:r>
-              <w:rPr>
-                <w:color w:val="FF0000"/>
-              </w:rPr>
-              <w:t xml:space="preserve"> </w:t>
-            </w:r>
-            <w:r>
-              <w:rPr>
-                <w:highlight w:val="yellow"/>
-              </w:rPr>
-              <w:t>PPI</w:t>
-            </w:r>
-            <w:r>
-              <w:t xml:space="preserve"> </w:t>
-            </w:r>
-            <w:r>
-              <w:t>ACUMAR)</w:t>
-            </w:r>
-            <w:r>
-              <w:t>.</w:t>
+              <w:t xml:space="preserve">PPI </w:t>
+            </w:r>
+            <w:r>
+              <w:t>ACUMAR).</w:t>
             </w:r>
           </w:p>
           <w:p>
@@ -3472,14 +3558,24 @@
                 <w:ilvl w:val="1"/>
                 <w:numId w:val="12"/>
               </w:numPr>
+              <w:rPr>
+                <w:strike/>
+                <w:color w:val="FF0000"/>
+              </w:rPr>
             </w:pPr>
             <w:r>
               <w:rPr>
                 <w:i/>
+                <w:strike/>
+                <w:color w:val="FF0000"/>
               </w:rPr>
               <w:t>Sección de totales</w:t>
             </w:r>
             <w:r>
+              <w:rPr>
+                <w:strike/>
+                <w:color w:val="FF0000"/>
+              </w:rPr>
               <w:t>. Se muestran los siguientes datos:</w:t>
             </w:r>
           </w:p>
@@ -3490,21 +3586,24 @@
                 <w:ilvl w:val="2"/>
                 <w:numId w:val="12"/>
               </w:numPr>
+              <w:rPr>
+                <w:strike/>
+                <w:color w:val="FF0000"/>
+              </w:rPr>
             </w:pPr>
             <w:r>
               <w:rPr>
                 <w:b/>
-              </w:rPr>
-              <w:lastRenderedPageBreak/>
-              <w:t>Total</w:t>
-            </w:r>
-            <w:r>
-              <w:rPr>
-                <w:b/>
-              </w:rPr>
-              <w:t xml:space="preserve"> aprobado (definido en información inicial)</w:t>
-            </w:r>
-            <w:r>
+                <w:strike/>
+                <w:color w:val="FF0000"/>
+              </w:rPr>
+              <w:t>Total aprobado (definido en información inicial)</w:t>
+            </w:r>
+            <w:r>
+              <w:rPr>
+                <w:strike/>
+                <w:color w:val="FF0000"/>
+              </w:rPr>
               <w:t>. Es el total del presupuesto aprobado.</w:t>
             </w:r>
           </w:p>
@@ -3515,21 +3614,26 @@
                 <w:ilvl w:val="2"/>
                 <w:numId w:val="12"/>
               </w:numPr>
+              <w:rPr>
+                <w:strike/>
+                <w:color w:val="FF0000"/>
+              </w:rPr>
             </w:pPr>
             <w:r>
               <w:rPr>
                 <w:b/>
-              </w:rPr>
+                <w:strike/>
+                <w:color w:val="FF0000"/>
+              </w:rPr>
+              <w:lastRenderedPageBreak/>
               <w:t>Total curva de inversión</w:t>
             </w:r>
             <w:r>
-              <w:t xml:space="preserve">. Es </w:t>
-            </w:r>
-            <w:r>
-              <w:t>la suma de presupue</w:t>
-            </w:r>
-            <w:r>
-              <w:t>stos de la lista de curva de inversión.</w:t>
+              <w:rPr>
+                <w:strike/>
+                <w:color w:val="FF0000"/>
+              </w:rPr>
+              <w:t>. Es la suma de presupuestos de la lista de curva de inversión.</w:t>
             </w:r>
           </w:p>
           <w:p>
@@ -3541,15 +3645,23 @@
               </w:numPr>
               <w:rPr>
                 <w:b/>
+                <w:strike/>
+                <w:color w:val="FF0000"/>
               </w:rPr>
             </w:pPr>
             <w:r>
               <w:rPr>
                 <w:b/>
+                <w:strike/>
+                <w:color w:val="FF0000"/>
               </w:rPr>
               <w:t xml:space="preserve">Total tipo de gasto. </w:t>
             </w:r>
             <w:r>
+              <w:rPr>
+                <w:strike/>
+                <w:color w:val="FF0000"/>
+              </w:rPr>
               <w:t>Es la suma de presupuestos de la lista de tipo de gasto.</w:t>
             </w:r>
           </w:p>
@@ -3562,15 +3674,29 @@
               </w:numPr>
               <w:rPr>
                 <w:b/>
-              </w:rPr>
-            </w:pPr>
-            <w:r>
+                <w:strike/>
+                <w:color w:val="FF0000"/>
+              </w:rPr>
+            </w:pPr>
+            <w:r>
+              <w:rPr>
+                <w:strike/>
+                <w:color w:val="FF0000"/>
+              </w:rPr>
               <w:t>Si los montos no coinciden, se muestra el mensaje</w:t>
             </w:r>
             <w:r>
+              <w:rPr>
+                <w:strike/>
+                <w:color w:val="FF0000"/>
+              </w:rPr>
               <w:t xml:space="preserve"> de error</w:t>
             </w:r>
             <w:r>
+              <w:rPr>
+                <w:strike/>
+                <w:color w:val="FF0000"/>
+              </w:rPr>
               <w:t xml:space="preserve"> “Los totales deben ser iguales”.</w:t>
             </w:r>
           </w:p>
@@ -3711,15 +3837,7 @@
               <w:rPr>
                 <w:b w:val="0"/>
               </w:rPr>
-              <w:t>El sistema muestra un mensaje de advertencia: “Se van a perder los cambios que no se hayan guardado. ¿Continuar?”. El usuario acepta el mensaje.</w:t>
-            </w:r>
-            <w:bookmarkStart w:id="6" w:name="_GoBack"/>
-            <w:bookmarkEnd w:id="6"/>
-            <w:r>
-              <w:rPr>
-                <w:b w:val="0"/>
-              </w:rPr>
-              <w:t xml:space="preserve"> El sistema descarta los cambios y cierra el formulario.</w:t>
+              <w:t>El sistema muestra un mensaje de advertencia: “Se van a perder los cambios que no se hayan guardado. ¿Continuar?”. El usuario acepta el mensaje. El sistema descarta los cambios y cierra el formulario.</w:t>
             </w:r>
           </w:p>
           <w:p>
@@ -3778,33 +3896,9 @@
           </w:p>
           <w:p>
             <w:pPr>
-              <w:pStyle w:val="ListParagraph"/>
-              <w:rPr>
-                <w:strike/>
-                <w:color w:val="FF0000"/>
-                <w:lang w:val="es-AR"/>
-              </w:rPr>
-            </w:pPr>
-            <w:r>
-              <w:rPr>
-                <w:strike/>
-                <w:color w:val="FF0000"/>
-                <w:lang w:val="es-AR"/>
-              </w:rPr>
-              <w:t>Para cada hito, realiza las validaciones de hitos descriptas en el curso alternativo I.</w:t>
-            </w:r>
-          </w:p>
-          <w:p>
-            <w:pPr>
               <w:pStyle w:val="ListBullet"/>
-              <w:rPr>
-                <w:highlight w:val="yellow"/>
-              </w:rPr>
-            </w:pPr>
-            <w:r>
-              <w:rPr>
-                <w:highlight w:val="yellow"/>
-              </w:rPr>
+            </w:pPr>
+            <w:r>
               <w:t>VAL 1: para cada hito, verifica que los campos obligatorios se encuentre completos:</w:t>
             </w:r>
           </w:p>
@@ -3815,14 +3909,8 @@
                 <w:ilvl w:val="1"/>
                 <w:numId w:val="13"/>
               </w:numPr>
-              <w:rPr>
-                <w:highlight w:val="yellow"/>
-              </w:rPr>
-            </w:pPr>
-            <w:r>
-              <w:rPr>
-                <w:highlight w:val="yellow"/>
-              </w:rPr>
+            </w:pPr>
+            <w:r>
               <w:t>RES 1.1: El sistema muestra un mensaje de error: “Este campo es obligatorio”.”</w:t>
             </w:r>
           </w:p>
@@ -3831,15 +3919,39 @@
               <w:pStyle w:val="ListBullet"/>
               <w:spacing w:before="120" w:line="240" w:lineRule="auto"/>
               <w:contextualSpacing w:val="0"/>
-              <w:rPr>
-                <w:highlight w:val="yellow"/>
-              </w:rPr>
-            </w:pPr>
-            <w:r>
-              <w:rPr>
-                <w:highlight w:val="yellow"/>
-              </w:rPr>
-              <w:t>VAL 2: para cada hito, verifica no haya otro hito con el mismo nombre y mismo hito padre, o en el mismo proyecto (si no tiene hito padre):</w:t>
+            </w:pPr>
+            <w:r>
+              <w:t xml:space="preserve">VAL 2: para cada hito, verifica no haya otro hito con el mismo nombre </w:t>
+            </w:r>
+            <w:r>
+              <w:rPr>
+                <w:strike/>
+                <w:color w:val="FF0000"/>
+              </w:rPr>
+              <w:t xml:space="preserve">y mismo hito padre, o </w:t>
+            </w:r>
+            <w:r>
+              <w:rPr>
+                <w:color w:val="auto"/>
+              </w:rPr>
+              <w:t>en el mismo proyecto</w:t>
+            </w:r>
+            <w:r>
+              <w:rPr>
+                <w:strike/>
+                <w:color w:val="auto"/>
+              </w:rPr>
+              <w:t xml:space="preserve"> </w:t>
+            </w:r>
+            <w:r>
+              <w:rPr>
+                <w:strike/>
+                <w:color w:val="FF0000"/>
+              </w:rPr>
+              <w:t>(si no tiene hito padre)</w:t>
+            </w:r>
+            <w:r>
+              <w:t>:</w:t>
             </w:r>
           </w:p>
           <w:p>
@@ -3851,15 +3963,19 @@
               </w:numPr>
               <w:spacing w:before="120" w:line="240" w:lineRule="auto"/>
               <w:contextualSpacing w:val="0"/>
-              <w:rPr>
-                <w:highlight w:val="yellow"/>
-              </w:rPr>
-            </w:pPr>
-            <w:r>
-              <w:rPr>
-                <w:highlight w:val="yellow"/>
-              </w:rPr>
-              <w:t>RES 2.1: El sistema muestra un mensaje de error: “Ya hay otro hito con el mismo nombre y dependencia.”</w:t>
+            </w:pPr>
+            <w:r>
+              <w:t xml:space="preserve">RES 2.1: El sistema muestra un mensaje de error: “Ya hay otro hito con el mismo nombre </w:t>
+            </w:r>
+            <w:r>
+              <w:rPr>
+                <w:strike/>
+                <w:color w:val="FF0000"/>
+              </w:rPr>
+              <w:t>y dependencia</w:t>
+            </w:r>
+            <w:r>
+              <w:t>.”</w:t>
             </w:r>
           </w:p>
           <w:p>
@@ -3867,40 +3983,26 @@
               <w:pStyle w:val="ListBullet"/>
               <w:spacing w:before="120" w:line="240" w:lineRule="auto"/>
               <w:contextualSpacing w:val="0"/>
-              <w:rPr>
-                <w:highlight w:val="yellow"/>
-              </w:rPr>
-            </w:pPr>
-            <w:r>
-              <w:rPr>
-                <w:highlight w:val="yellow"/>
-              </w:rPr>
+            </w:pPr>
+            <w:r>
               <w:t xml:space="preserve">VAL 3: para cada hito, verifica que la </w:t>
             </w:r>
             <w:r>
               <w:rPr>
                 <w:i/>
-                <w:highlight w:val="yellow"/>
               </w:rPr>
               <w:t xml:space="preserve">fecha de inicio y de fin </w:t>
             </w:r>
             <w:r>
-              <w:rPr>
-                <w:highlight w:val="yellow"/>
-              </w:rPr>
               <w:t xml:space="preserve">se encuentren dentro de las fechas de </w:t>
             </w:r>
             <w:r>
               <w:rPr>
                 <w:i/>
-                <w:highlight w:val="yellow"/>
               </w:rPr>
               <w:t>inicio y fin del proyecto</w:t>
             </w:r>
             <w:r>
-              <w:rPr>
-                <w:highlight w:val="yellow"/>
-              </w:rPr>
               <w:t>:</w:t>
             </w:r>
           </w:p>
@@ -3913,100 +4015,62 @@
               </w:numPr>
               <w:spacing w:before="120" w:line="240" w:lineRule="auto"/>
               <w:contextualSpacing w:val="0"/>
-              <w:rPr>
-                <w:highlight w:val="yellow"/>
-              </w:rPr>
-            </w:pPr>
-            <w:r>
-              <w:rPr>
-                <w:highlight w:val="yellow"/>
-              </w:rPr>
+            </w:pPr>
+            <w:r>
               <w:t>RES 3.1: El sistema muestra un mensaje de error: “Las fechas son inconsistentes con las del proyecto (</w:t>
             </w:r>
-            <w:proofErr w:type="spellStart"/>
             <w:r>
               <w:rPr>
                 <w:i/>
-                <w:highlight w:val="yellow"/>
               </w:rPr>
               <w:t>dd</w:t>
             </w:r>
-            <w:proofErr w:type="spellEnd"/>
-            <w:r>
-              <w:rPr>
-                <w:highlight w:val="yellow"/>
-              </w:rPr>
+            <w:r>
               <w:t>/</w:t>
             </w:r>
             <w:r>
               <w:rPr>
                 <w:i/>
-                <w:highlight w:val="yellow"/>
               </w:rPr>
               <w:t>mm</w:t>
             </w:r>
             <w:r>
-              <w:rPr>
-                <w:highlight w:val="yellow"/>
-              </w:rPr>
               <w:t>/</w:t>
             </w:r>
-            <w:proofErr w:type="spellStart"/>
             <w:r>
               <w:rPr>
                 <w:i/>
-                <w:highlight w:val="yellow"/>
               </w:rPr>
               <w:t>aaaa</w:t>
             </w:r>
-            <w:proofErr w:type="spellEnd"/>
-            <w:r>
-              <w:rPr>
-                <w:highlight w:val="yellow"/>
-              </w:rPr>
+            <w:r>
               <w:t xml:space="preserve"> – </w:t>
             </w:r>
-            <w:proofErr w:type="spellStart"/>
             <w:r>
               <w:rPr>
                 <w:i/>
-                <w:highlight w:val="yellow"/>
               </w:rPr>
               <w:t>dd</w:t>
             </w:r>
-            <w:proofErr w:type="spellEnd"/>
-            <w:r>
-              <w:rPr>
-                <w:highlight w:val="yellow"/>
-              </w:rPr>
+            <w:r>
               <w:t>/</w:t>
             </w:r>
             <w:r>
               <w:rPr>
                 <w:i/>
-                <w:highlight w:val="yellow"/>
               </w:rPr>
               <w:t>mm</w:t>
             </w:r>
             <w:r>
-              <w:rPr>
-                <w:highlight w:val="yellow"/>
-              </w:rPr>
               <w:t>/</w:t>
             </w:r>
-            <w:proofErr w:type="spellStart"/>
             <w:r>
               <w:rPr>
                 <w:i/>
-                <w:highlight w:val="yellow"/>
               </w:rPr>
               <w:t>aaaa</w:t>
             </w:r>
-            <w:proofErr w:type="spellEnd"/>
-            <w:r>
-              <w:rPr>
-                <w:highlight w:val="yellow"/>
-              </w:rPr>
+            <w:r>
               <w:t>)”, donde las fechas del mensaje son las fechas del proyecto.</w:t>
             </w:r>
           </w:p>
@@ -4015,40 +4079,26 @@
               <w:pStyle w:val="ListBullet"/>
               <w:spacing w:before="120" w:line="240" w:lineRule="auto"/>
               <w:contextualSpacing w:val="0"/>
-              <w:rPr>
-                <w:highlight w:val="yellow"/>
-              </w:rPr>
-            </w:pPr>
-            <w:r>
-              <w:rPr>
-                <w:highlight w:val="yellow"/>
-              </w:rPr>
+            </w:pPr>
+            <w:r>
               <w:t xml:space="preserve">VAL 4: para cada hito, verifica que la </w:t>
             </w:r>
             <w:r>
               <w:rPr>
                 <w:i/>
-                <w:highlight w:val="yellow"/>
               </w:rPr>
               <w:t>fecha de fin</w:t>
             </w:r>
             <w:r>
-              <w:rPr>
-                <w:highlight w:val="yellow"/>
-              </w:rPr>
               <w:t xml:space="preserve"> ingresada sea mayor a la </w:t>
             </w:r>
             <w:r>
               <w:rPr>
                 <w:i/>
-                <w:highlight w:val="yellow"/>
               </w:rPr>
               <w:t>fecha de inicio</w:t>
             </w:r>
             <w:r>
-              <w:rPr>
-                <w:highlight w:val="yellow"/>
-              </w:rPr>
               <w:t>:</w:t>
             </w:r>
           </w:p>
@@ -4059,66 +4109,40 @@
                 <w:ilvl w:val="1"/>
                 <w:numId w:val="13"/>
               </w:numPr>
-              <w:rPr>
-                <w:highlight w:val="yellow"/>
-              </w:rPr>
-            </w:pPr>
-            <w:r>
-              <w:rPr>
-                <w:highlight w:val="yellow"/>
-              </w:rPr>
+            </w:pPr>
+            <w:r>
               <w:t>RES 4.1: El sistema muestra un mensaje de error: “La fecha de fin debe ser posterior a la fecha de inicio”.</w:t>
             </w:r>
           </w:p>
           <w:p>
             <w:pPr>
               <w:pStyle w:val="ListBullet"/>
-              <w:rPr>
-                <w:highlight w:val="yellow"/>
-              </w:rPr>
-            </w:pPr>
-            <w:r>
-              <w:rPr>
-                <w:highlight w:val="yellow"/>
-              </w:rPr>
+            </w:pPr>
+            <w:r>
               <w:t>VAL 5: para cada hito</w:t>
             </w:r>
             <w:r>
-              <w:rPr>
-                <w:highlight w:val="yellow"/>
-              </w:rPr>
               <w:t xml:space="preserve"> de segundo nivel</w:t>
             </w:r>
             <w:r>
-              <w:rPr>
-                <w:highlight w:val="yellow"/>
-              </w:rPr>
               <w:t xml:space="preserve">, verifica que la </w:t>
             </w:r>
             <w:r>
               <w:rPr>
                 <w:i/>
-                <w:highlight w:val="yellow"/>
               </w:rPr>
               <w:t xml:space="preserve">fecha de inicio y de fin </w:t>
             </w:r>
             <w:r>
-              <w:rPr>
-                <w:highlight w:val="yellow"/>
-              </w:rPr>
               <w:t xml:space="preserve">se encuentren dentro de las fechas de </w:t>
             </w:r>
             <w:r>
               <w:rPr>
                 <w:i/>
-                <w:highlight w:val="yellow"/>
               </w:rPr>
               <w:t>inicio y fin del padre (incluyéndolas)</w:t>
             </w:r>
             <w:r>
-              <w:rPr>
-                <w:highlight w:val="yellow"/>
-              </w:rPr>
               <w:t>:</w:t>
             </w:r>
           </w:p>
@@ -4129,100 +4153,62 @@
                 <w:ilvl w:val="1"/>
                 <w:numId w:val="13"/>
               </w:numPr>
-              <w:rPr>
-                <w:highlight w:val="yellow"/>
-              </w:rPr>
-            </w:pPr>
-            <w:r>
-              <w:rPr>
-                <w:highlight w:val="yellow"/>
-              </w:rPr>
+            </w:pPr>
+            <w:r>
               <w:t>RES 5.1: El sistema muestra un mensaje de error: “Las fechas son inconsistentes con las del hito del que dependen (</w:t>
             </w:r>
-            <w:proofErr w:type="spellStart"/>
             <w:r>
               <w:rPr>
                 <w:i/>
-                <w:highlight w:val="yellow"/>
               </w:rPr>
               <w:t>dd</w:t>
             </w:r>
-            <w:proofErr w:type="spellEnd"/>
-            <w:r>
-              <w:rPr>
-                <w:highlight w:val="yellow"/>
-              </w:rPr>
+            <w:r>
               <w:t>/</w:t>
             </w:r>
             <w:r>
               <w:rPr>
                 <w:i/>
-                <w:highlight w:val="yellow"/>
               </w:rPr>
               <w:t>mm</w:t>
             </w:r>
             <w:r>
-              <w:rPr>
-                <w:highlight w:val="yellow"/>
-              </w:rPr>
               <w:t>/</w:t>
             </w:r>
-            <w:proofErr w:type="spellStart"/>
             <w:r>
               <w:rPr>
                 <w:i/>
-                <w:highlight w:val="yellow"/>
               </w:rPr>
               <w:t>aaaa</w:t>
             </w:r>
-            <w:proofErr w:type="spellEnd"/>
-            <w:r>
-              <w:rPr>
-                <w:highlight w:val="yellow"/>
-              </w:rPr>
+            <w:r>
               <w:t xml:space="preserve"> – </w:t>
             </w:r>
-            <w:proofErr w:type="spellStart"/>
             <w:r>
               <w:rPr>
                 <w:i/>
-                <w:highlight w:val="yellow"/>
               </w:rPr>
               <w:t>dd</w:t>
             </w:r>
-            <w:proofErr w:type="spellEnd"/>
-            <w:r>
-              <w:rPr>
-                <w:highlight w:val="yellow"/>
-              </w:rPr>
+            <w:r>
               <w:t>/</w:t>
             </w:r>
             <w:r>
               <w:rPr>
                 <w:i/>
-                <w:highlight w:val="yellow"/>
               </w:rPr>
               <w:t>mm</w:t>
             </w:r>
             <w:r>
-              <w:rPr>
-                <w:highlight w:val="yellow"/>
-              </w:rPr>
               <w:t>/</w:t>
             </w:r>
-            <w:proofErr w:type="spellStart"/>
             <w:r>
               <w:rPr>
                 <w:i/>
-                <w:highlight w:val="yellow"/>
               </w:rPr>
               <w:t>aaaa</w:t>
             </w:r>
-            <w:proofErr w:type="spellEnd"/>
-            <w:r>
-              <w:rPr>
-                <w:highlight w:val="yellow"/>
-              </w:rPr>
+            <w:r>
               <w:t>)”, donde las fechas del mensaje son las fechas del hito padre.</w:t>
             </w:r>
           </w:p>
@@ -4230,50 +4216,58 @@
             <w:pPr>
               <w:pStyle w:val="ListBullet"/>
               <w:rPr>
-                <w:highlight w:val="yellow"/>
-              </w:rPr>
-            </w:pPr>
-            <w:r>
-              <w:rPr>
-                <w:highlight w:val="yellow"/>
+                <w:strike/>
+                <w:color w:val="FF0000"/>
+              </w:rPr>
+            </w:pPr>
+            <w:r>
+              <w:rPr>
+                <w:strike/>
+                <w:color w:val="FF0000"/>
               </w:rPr>
               <w:t>VAL 6: para cada hito, si tiene un hito predecesor</w:t>
             </w:r>
             <w:r>
               <w:rPr>
-                <w:highlight w:val="yellow"/>
+                <w:strike/>
+                <w:color w:val="FF0000"/>
               </w:rPr>
               <w:t xml:space="preserve"> (es posterior a…)</w:t>
             </w:r>
             <w:r>
               <w:rPr>
-                <w:highlight w:val="yellow"/>
+                <w:strike/>
+                <w:color w:val="FF0000"/>
               </w:rPr>
               <w:t xml:space="preserve">, verifica que la </w:t>
             </w:r>
             <w:r>
               <w:rPr>
                 <w:i/>
-                <w:highlight w:val="yellow"/>
+                <w:strike/>
+                <w:color w:val="FF0000"/>
               </w:rPr>
               <w:t xml:space="preserve">fecha de inicio </w:t>
             </w:r>
             <w:r>
               <w:rPr>
-                <w:highlight w:val="yellow"/>
+                <w:strike/>
+                <w:color w:val="FF0000"/>
               </w:rPr>
               <w:t xml:space="preserve">del hito sea mayor o igual a la </w:t>
             </w:r>
             <w:r>
               <w:rPr>
                 <w:i/>
-                <w:highlight w:val="yellow"/>
+                <w:strike/>
+                <w:color w:val="FF0000"/>
               </w:rPr>
               <w:t xml:space="preserve">fecha de fin </w:t>
             </w:r>
             <w:r>
               <w:rPr>
-                <w:highlight w:val="yellow"/>
+                <w:strike/>
+                <w:color w:val="FF0000"/>
               </w:rPr>
               <w:t>del hito predecesor:</w:t>
             </w:r>
@@ -4285,99 +4279,101 @@
                 <w:ilvl w:val="1"/>
                 <w:numId w:val="13"/>
               </w:numPr>
-              <w:rPr>
-                <w:highlight w:val="yellow"/>
-              </w:rPr>
-            </w:pPr>
-            <w:r>
-              <w:rPr>
-                <w:highlight w:val="yellow"/>
+            </w:pPr>
+            <w:r>
+              <w:rPr>
+                <w:strike/>
+                <w:color w:val="FF0000"/>
               </w:rPr>
               <w:t>RES 6.1: El sistema muestra un mensaje de error: “Las fechas son inconsistentes con las del hito que lo precede (</w:t>
             </w:r>
-            <w:proofErr w:type="spellStart"/>
             <w:r>
               <w:rPr>
                 <w:i/>
-                <w:highlight w:val="yellow"/>
+                <w:strike/>
+                <w:color w:val="FF0000"/>
               </w:rPr>
               <w:t>dd</w:t>
             </w:r>
-            <w:proofErr w:type="spellEnd"/>
-            <w:r>
-              <w:rPr>
-                <w:highlight w:val="yellow"/>
+            <w:r>
+              <w:rPr>
+                <w:strike/>
+                <w:color w:val="FF0000"/>
               </w:rPr>
               <w:t>/</w:t>
             </w:r>
             <w:r>
               <w:rPr>
                 <w:i/>
-                <w:highlight w:val="yellow"/>
+                <w:strike/>
+                <w:color w:val="FF0000"/>
               </w:rPr>
               <w:t>mm</w:t>
             </w:r>
             <w:r>
               <w:rPr>
-                <w:highlight w:val="yellow"/>
+                <w:strike/>
+                <w:color w:val="FF0000"/>
               </w:rPr>
               <w:t>/</w:t>
             </w:r>
-            <w:proofErr w:type="spellStart"/>
             <w:r>
               <w:rPr>
                 <w:i/>
-                <w:highlight w:val="yellow"/>
+                <w:strike/>
+                <w:color w:val="FF0000"/>
               </w:rPr>
               <w:t>aaaa</w:t>
             </w:r>
-            <w:proofErr w:type="spellEnd"/>
-            <w:r>
-              <w:rPr>
-                <w:highlight w:val="yellow"/>
+            <w:r>
+              <w:rPr>
+                <w:strike/>
+                <w:color w:val="FF0000"/>
               </w:rPr>
               <w:t xml:space="preserve"> – </w:t>
             </w:r>
-            <w:proofErr w:type="spellStart"/>
             <w:r>
               <w:rPr>
                 <w:i/>
-                <w:highlight w:val="yellow"/>
+                <w:strike/>
+                <w:color w:val="FF0000"/>
               </w:rPr>
               <w:t>dd</w:t>
             </w:r>
-            <w:proofErr w:type="spellEnd"/>
-            <w:r>
-              <w:rPr>
-                <w:highlight w:val="yellow"/>
+            <w:r>
+              <w:rPr>
+                <w:strike/>
+                <w:color w:val="FF0000"/>
               </w:rPr>
               <w:t>/</w:t>
             </w:r>
             <w:r>
               <w:rPr>
                 <w:i/>
-                <w:highlight w:val="yellow"/>
+                <w:strike/>
+                <w:color w:val="FF0000"/>
               </w:rPr>
               <w:t>mm</w:t>
             </w:r>
             <w:r>
               <w:rPr>
-                <w:highlight w:val="yellow"/>
+                <w:strike/>
+                <w:color w:val="FF0000"/>
               </w:rPr>
               <w:t>/</w:t>
             </w:r>
-            <w:proofErr w:type="spellStart"/>
             <w:r>
               <w:rPr>
                 <w:i/>
-                <w:highlight w:val="yellow"/>
+                <w:strike/>
+                <w:color w:val="FF0000"/>
               </w:rPr>
               <w:t>aaaa</w:t>
             </w:r>
-            <w:proofErr w:type="spellEnd"/>
-            <w:r>
-              <w:rPr>
-                <w:highlight w:val="yellow"/>
+            <w:r>
+              <w:rPr>
+                <w:strike/>
+                <w:color w:val="FF0000"/>
               </w:rPr>
               <w:t>)”, donde las fechas del mensaje son las fechas del hito predecesor.</w:t>
             </w:r>
@@ -4486,7 +4482,6 @@
               </w:numPr>
             </w:pPr>
             <w:r>
-              <w:lastRenderedPageBreak/>
               <w:t xml:space="preserve">RES </w:t>
             </w:r>
             <w:r>
@@ -4534,6 +4529,7 @@
               </w:numPr>
             </w:pPr>
             <w:r>
+              <w:lastRenderedPageBreak/>
               <w:t>RES 10</w:t>
             </w:r>
             <w:r>
@@ -4624,7 +4620,35 @@
               </w:numPr>
             </w:pPr>
             <w:r>
-              <w:t>Para las obras nuevas o con domicilio actualizado,  se actualiza la información proveniente de USIG (Comuna, Barrio, Sección, Manzana, Parcela, Transportes Cercanos, Área hospitalaria, Distrito escolar, Región Sanitaria, Comisaría, Código postal, Código de Planeamiento Urbano, Latitud, Longitud).</w:t>
+              <w:t>Para las obras nueva</w:t>
+            </w:r>
+            <w:r>
+              <w:t xml:space="preserve">s o con domicilio actualizado, </w:t>
+            </w:r>
+            <w:r>
+              <w:t>se actualiza la información proveniente de USIG (Comuna, Barrio, Sección, Manzana, Parcela, Transportes Cercanos, Área hospitalaria, Distrito escolar, Región Sanitaria, Comisaría, Código postal, Código de Planeamiento Urbano, Latitud, Longitud).</w:t>
+            </w:r>
+            <w:r>
+              <w:t xml:space="preserve"> </w:t>
+            </w:r>
+            <w:r>
+              <w:rPr>
+                <w:highlight w:val="yellow"/>
+              </w:rPr>
+              <w:t xml:space="preserve">En el caso de tipo de ubicación “Tramo”, se utiliza la </w:t>
+            </w:r>
+            <w:r>
+              <w:rPr>
+                <w:i/>
+                <w:highlight w:val="yellow"/>
+              </w:rPr>
+              <w:t>dirección desde</w:t>
+            </w:r>
+            <w:r>
+              <w:rPr>
+                <w:highlight w:val="yellow"/>
+              </w:rPr>
+              <w:t>.</w:t>
             </w:r>
           </w:p>
           <w:p>
@@ -4667,40 +4691,31 @@
           <w:p>
             <w:pPr>
               <w:pStyle w:val="TituloGrilla"/>
-            </w:pPr>
-            <w:r>
+              <w:rPr>
+                <w:strike/>
+                <w:color w:val="FF0000"/>
+              </w:rPr>
+            </w:pPr>
+            <w:r>
+              <w:rPr>
+                <w:strike/>
+                <w:color w:val="FF0000"/>
+              </w:rPr>
               <w:lastRenderedPageBreak/>
-              <w:t xml:space="preserve">curso alternativo i </w:t>
-            </w:r>
-            <w:r>
-              <w:t>–</w:t>
-            </w:r>
-            <w:r>
-              <w:t xml:space="preserve"> </w:t>
-            </w:r>
-            <w:r>
-              <w:rPr>
-                <w:strike/>
-                <w:color w:val="FF0000"/>
-              </w:rPr>
-              <w:t>MODIFICAR</w:t>
-            </w:r>
-            <w:r>
-              <w:rPr>
-                <w:color w:val="FF0000"/>
-              </w:rPr>
-              <w:t xml:space="preserve"> </w:t>
-            </w:r>
-            <w:r>
-              <w:rPr>
-                <w:highlight w:val="yellow"/>
-              </w:rPr>
-              <w:t>Mover</w:t>
-            </w:r>
-            <w:r>
-              <w:t xml:space="preserve"> </w:t>
-            </w:r>
-            <w:r>
+              <w:t xml:space="preserve">curso alternativo i – </w:t>
+            </w:r>
+            <w:r>
+              <w:rPr>
+                <w:strike/>
+                <w:color w:val="FF0000"/>
+              </w:rPr>
+              <w:t xml:space="preserve">Mover </w:t>
+            </w:r>
+            <w:r>
+              <w:rPr>
+                <w:strike/>
+                <w:color w:val="FF0000"/>
+              </w:rPr>
               <w:t>hito</w:t>
             </w:r>
           </w:p>
@@ -4718,35 +4733,32 @@
             <w:pPr>
               <w:numPr>
                 <w:ilvl w:val="0"/>
-                <w:numId w:val="38"/>
+                <w:numId w:val="48"/>
               </w:numPr>
-            </w:pPr>
-            <w:r>
-              <w:t xml:space="preserve">El </w:t>
-            </w:r>
-            <w:r>
-              <w:t xml:space="preserve">actor selecciona la opción para </w:t>
-            </w:r>
-            <w:r>
-              <w:rPr>
-                <w:strike/>
-                <w:color w:val="FF0000"/>
-              </w:rPr>
-              <w:t>modificar</w:t>
-            </w:r>
-            <w:r>
-              <w:rPr>
-                <w:color w:val="FF0000"/>
-              </w:rPr>
-              <w:t xml:space="preserve"> </w:t>
-            </w:r>
-            <w:r>
-              <w:rPr>
-                <w:highlight w:val="yellow"/>
+              <w:rPr>
+                <w:strike/>
+                <w:color w:val="FF0000"/>
+              </w:rPr>
+            </w:pPr>
+            <w:r>
+              <w:rPr>
+                <w:strike/>
+                <w:color w:val="FF0000"/>
+              </w:rPr>
+              <w:t xml:space="preserve">El actor selecciona la opción para </w:t>
+            </w:r>
+            <w:r>
+              <w:rPr>
+                <w:strike/>
+                <w:color w:val="FF0000"/>
               </w:rPr>
               <w:t>mover</w:t>
             </w:r>
             <w:r>
+              <w:rPr>
+                <w:strike/>
+                <w:color w:val="FF0000"/>
+              </w:rPr>
               <w:t xml:space="preserve"> un hito.</w:t>
             </w:r>
           </w:p>
@@ -4756,67 +4768,67 @@
                 <w:ilvl w:val="0"/>
                 <w:numId w:val="32"/>
               </w:numPr>
-            </w:pPr>
-            <w:r>
+              <w:rPr>
+                <w:strike/>
+                <w:color w:val="FF0000"/>
+              </w:rPr>
+            </w:pPr>
+            <w:r>
+              <w:rPr>
+                <w:strike/>
+                <w:color w:val="FF0000"/>
+              </w:rPr>
               <w:t xml:space="preserve">El sistema muestra </w:t>
             </w:r>
             <w:r>
+              <w:rPr>
+                <w:strike/>
+                <w:color w:val="FF0000"/>
+              </w:rPr>
               <w:t>ventana modal</w:t>
             </w:r>
             <w:r>
-              <w:t xml:space="preserve"> </w:t>
-            </w:r>
-            <w:r>
-              <w:t>bajo el título “</w:t>
-            </w:r>
-            <w:r>
-              <w:rPr>
-                <w:strike/>
-                <w:color w:val="FF0000"/>
-              </w:rPr>
-              <w:t>Modificar</w:t>
-            </w:r>
-            <w:r>
-              <w:rPr>
-                <w:color w:val="FF0000"/>
-              </w:rPr>
-              <w:t xml:space="preserve"> </w:t>
-            </w:r>
-            <w:r>
-              <w:rPr>
-                <w:highlight w:val="yellow"/>
+              <w:rPr>
+                <w:strike/>
+                <w:color w:val="FF0000"/>
+              </w:rPr>
+              <w:t xml:space="preserve"> bajo el título “</w:t>
+            </w:r>
+            <w:r>
+              <w:rPr>
+                <w:strike/>
+                <w:color w:val="FF0000"/>
               </w:rPr>
               <w:t>Mover</w:t>
             </w:r>
             <w:r>
+              <w:rPr>
+                <w:strike/>
+                <w:color w:val="FF0000"/>
+              </w:rPr>
               <w:t xml:space="preserve"> hito” </w:t>
             </w:r>
             <w:r>
-              <w:t>con los siguientes campos y opciones</w:t>
-            </w:r>
-            <w:r>
-              <w:t xml:space="preserve"> </w:t>
-            </w:r>
-            <w:r>
-              <w:rPr>
-                <w:strike/>
-                <w:color w:val="FF0000"/>
-              </w:rPr>
-              <w:t>y los valores previamente registrados</w:t>
-            </w:r>
-            <w:r>
-              <w:t>:</w:t>
+              <w:rPr>
+                <w:strike/>
+                <w:color w:val="FF0000"/>
+              </w:rPr>
+              <w:t>con los siguientes campos y opciones:</w:t>
             </w:r>
           </w:p>
           <w:p>
             <w:pPr>
               <w:ind w:left="288"/>
               <w:rPr>
+                <w:strike/>
+                <w:color w:val="FF0000"/>
                 <w:u w:val="single"/>
               </w:rPr>
             </w:pPr>
             <w:r>
               <w:rPr>
+                <w:strike/>
+                <w:color w:val="FF0000"/>
                 <w:u w:val="single"/>
               </w:rPr>
               <w:t>Campos</w:t>
@@ -4831,21 +4843,24 @@
               </w:numPr>
               <w:rPr>
                 <w:bCs/>
-                <w:color w:val="auto"/>
+                <w:strike/>
+                <w:color w:val="FF0000"/>
               </w:rPr>
             </w:pPr>
             <w:r>
               <w:rPr>
                 <w:b/>
                 <w:bCs/>
-                <w:color w:val="auto"/>
+                <w:strike/>
+                <w:color w:val="FF0000"/>
               </w:rPr>
               <w:t xml:space="preserve">Hitos y obras </w:t>
             </w:r>
             <w:r>
               <w:rPr>
                 <w:bCs/>
-                <w:color w:val="auto"/>
+                <w:strike/>
+                <w:color w:val="FF0000"/>
               </w:rPr>
               <w:t xml:space="preserve">(lista). </w:t>
             </w:r>
@@ -4859,13 +4874,15 @@
               </w:numPr>
               <w:rPr>
                 <w:bCs/>
-                <w:color w:val="auto"/>
+                <w:strike/>
+                <w:color w:val="FF0000"/>
               </w:rPr>
             </w:pPr>
             <w:r>
               <w:rPr>
                 <w:bCs/>
-                <w:color w:val="auto"/>
+                <w:strike/>
+                <w:color w:val="FF0000"/>
                 <w:u w:val="single"/>
               </w:rPr>
               <w:t>Valores</w:t>
@@ -4873,16 +4890,10 @@
             <w:r>
               <w:rPr>
                 <w:bCs/>
-                <w:color w:val="auto"/>
-              </w:rPr>
-              <w:t>: Muestra</w:t>
-            </w:r>
-            <w:r>
-              <w:rPr>
-                <w:bCs/>
-                <w:color w:val="auto"/>
-              </w:rPr>
-              <w:t xml:space="preserve"> una lista con los hitos de primer nivel y las obras.</w:t>
+                <w:strike/>
+                <w:color w:val="FF0000"/>
+              </w:rPr>
+              <w:t>: Muestra una lista con los hitos de primer nivel y las obras.</w:t>
             </w:r>
           </w:p>
           <w:p>
@@ -4894,13 +4905,15 @@
               </w:numPr>
               <w:rPr>
                 <w:bCs/>
-                <w:color w:val="auto"/>
+                <w:strike/>
+                <w:color w:val="FF0000"/>
               </w:rPr>
             </w:pPr>
             <w:r>
               <w:rPr>
                 <w:bCs/>
-                <w:color w:val="auto"/>
+                <w:strike/>
+                <w:color w:val="FF0000"/>
                 <w:u w:val="single"/>
               </w:rPr>
               <w:t>Valor por defecto</w:t>
@@ -4908,9 +4921,29 @@
             <w:r>
               <w:rPr>
                 <w:bCs/>
-                <w:color w:val="auto"/>
+                <w:strike/>
+                <w:color w:val="FF0000"/>
               </w:rPr>
               <w:t>: Obra o hito del cual depende.</w:t>
+            </w:r>
+          </w:p>
+          <w:p>
+            <w:pPr>
+              <w:ind w:left="288"/>
+              <w:rPr>
+                <w:b/>
+                <w:bCs/>
+                <w:strike/>
+                <w:color w:val="FF0000"/>
+              </w:rPr>
+            </w:pPr>
+            <w:r>
+              <w:rPr>
+                <w:strike/>
+                <w:color w:val="FF0000"/>
+                <w:u w:val="single"/>
+              </w:rPr>
+              <w:t>Opciones</w:t>
             </w:r>
           </w:p>
           <w:p>
@@ -4934,24 +4967,7 @@
                 <w:strike/>
                 <w:color w:val="FF0000"/>
               </w:rPr>
-              <w:t xml:space="preserve">Nombre del hito </w:t>
-            </w:r>
-            <w:r>
-              <w:rPr>
-                <w:bCs/>
-                <w:strike/>
-                <w:color w:val="FF0000"/>
-              </w:rPr>
-              <w:t>(</w:t>
-            </w:r>
-            <w:r>
-              <w:rPr>
-                <w:bCs/>
-                <w:strike/>
-                <w:color w:val="FF0000"/>
-                <w:lang w:val="es-ES"/>
-              </w:rPr>
-              <w:t>Texto, 512 caracteres, obligatorio, modificable).</w:t>
+              <w:t>Guardar</w:t>
             </w:r>
           </w:p>
           <w:p>
@@ -4975,327 +4991,13 @@
                 <w:strike/>
                 <w:color w:val="FF0000"/>
               </w:rPr>
-              <w:t xml:space="preserve">Fecha de inicio </w:t>
+              <w:t xml:space="preserve">Cancelar cambios. </w:t>
             </w:r>
             <w:r>
               <w:rPr>
                 <w:bCs/>
                 <w:strike/>
                 <w:color w:val="FF0000"/>
-              </w:rPr>
-              <w:t>(</w:t>
-            </w:r>
-            <w:r>
-              <w:rPr>
-                <w:bCs/>
-                <w:strike/>
-                <w:color w:val="FF0000"/>
-                <w:lang w:val="es-ES"/>
-              </w:rPr>
-              <w:t>Fecha, obligatorio, modificable).</w:t>
-            </w:r>
-          </w:p>
-          <w:p>
-            <w:pPr>
-              <w:pStyle w:val="ListBullet"/>
-              <w:numPr>
-                <w:ilvl w:val="0"/>
-                <w:numId w:val="16"/>
-              </w:numPr>
-              <w:rPr>
-                <w:b/>
-                <w:bCs/>
-                <w:strike/>
-                <w:color w:val="FF0000"/>
-              </w:rPr>
-            </w:pPr>
-            <w:r>
-              <w:rPr>
-                <w:b/>
-                <w:bCs/>
-                <w:strike/>
-                <w:color w:val="FF0000"/>
-              </w:rPr>
-              <w:t>Fecha de fin</w:t>
-            </w:r>
-            <w:r>
-              <w:rPr>
-                <w:bCs/>
-                <w:strike/>
-                <w:color w:val="FF0000"/>
-              </w:rPr>
-              <w:t xml:space="preserve"> (</w:t>
-            </w:r>
-            <w:r>
-              <w:rPr>
-                <w:bCs/>
-                <w:strike/>
-                <w:color w:val="FF0000"/>
-                <w:lang w:val="es-ES"/>
-              </w:rPr>
-              <w:t>Fecha, obligatorio, modificable).</w:t>
-            </w:r>
-          </w:p>
-          <w:p>
-            <w:pPr>
-              <w:pStyle w:val="ListBullet"/>
-              <w:numPr>
-                <w:ilvl w:val="0"/>
-                <w:numId w:val="16"/>
-              </w:numPr>
-              <w:rPr>
-                <w:b/>
-                <w:bCs/>
-                <w:strike/>
-                <w:color w:val="FF0000"/>
-              </w:rPr>
-            </w:pPr>
-            <w:r>
-              <w:rPr>
-                <w:b/>
-                <w:bCs/>
-                <w:strike/>
-                <w:color w:val="FF0000"/>
-              </w:rPr>
-              <w:t xml:space="preserve">Sub-hito de… </w:t>
-            </w:r>
-            <w:r>
-              <w:rPr>
-                <w:bCs/>
-                <w:strike/>
-                <w:color w:val="FF0000"/>
-              </w:rPr>
-              <w:t>(</w:t>
-            </w:r>
-            <w:r>
-              <w:rPr>
-                <w:bCs/>
-                <w:strike/>
-                <w:color w:val="FF0000"/>
-                <w:lang w:val="es-ES"/>
-              </w:rPr>
-              <w:t xml:space="preserve">Lista de selección única, </w:t>
-            </w:r>
-            <w:r>
-              <w:rPr>
-                <w:bCs/>
-                <w:strike/>
-                <w:color w:val="FF0000"/>
-                <w:lang w:val="es-ES"/>
-              </w:rPr>
-              <w:t>opcional</w:t>
-            </w:r>
-            <w:r>
-              <w:rPr>
-                <w:bCs/>
-                <w:strike/>
-                <w:color w:val="FF0000"/>
-                <w:lang w:val="es-ES"/>
-              </w:rPr>
-              <w:t>, modificable).</w:t>
-            </w:r>
-          </w:p>
-          <w:p>
-            <w:pPr>
-              <w:pStyle w:val="ListBullet"/>
-              <w:numPr>
-                <w:ilvl w:val="1"/>
-                <w:numId w:val="16"/>
-              </w:numPr>
-              <w:rPr>
-                <w:bCs/>
-                <w:strike/>
-                <w:color w:val="FF0000"/>
-              </w:rPr>
-            </w:pPr>
-            <w:r>
-              <w:rPr>
-                <w:bCs/>
-                <w:strike/>
-                <w:color w:val="FF0000"/>
-                <w:u w:val="single"/>
-              </w:rPr>
-              <w:t>Valores</w:t>
-            </w:r>
-            <w:r>
-              <w:rPr>
-                <w:bCs/>
-                <w:strike/>
-                <w:color w:val="FF0000"/>
-              </w:rPr>
-              <w:t>: Las opciones son las obras y los hitos de primer nivel.</w:t>
-            </w:r>
-          </w:p>
-          <w:p>
-            <w:pPr>
-              <w:pStyle w:val="ListBullet"/>
-              <w:numPr>
-                <w:ilvl w:val="0"/>
-                <w:numId w:val="16"/>
-              </w:numPr>
-              <w:rPr>
-                <w:bCs/>
-                <w:strike/>
-                <w:color w:val="FF0000"/>
-              </w:rPr>
-            </w:pPr>
-            <w:r>
-              <w:rPr>
-                <w:b/>
-                <w:bCs/>
-                <w:strike/>
-                <w:color w:val="FF0000"/>
-              </w:rPr>
-              <w:t xml:space="preserve">Hito predecesor… </w:t>
-            </w:r>
-            <w:r>
-              <w:rPr>
-                <w:bCs/>
-                <w:strike/>
-                <w:color w:val="FF0000"/>
-              </w:rPr>
-              <w:t>(</w:t>
-            </w:r>
-            <w:r>
-              <w:rPr>
-                <w:bCs/>
-                <w:strike/>
-                <w:color w:val="FF0000"/>
-                <w:lang w:val="es-ES"/>
-              </w:rPr>
-              <w:t xml:space="preserve">Lista de selección única, </w:t>
-            </w:r>
-            <w:r>
-              <w:rPr>
-                <w:bCs/>
-                <w:strike/>
-                <w:color w:val="FF0000"/>
-                <w:lang w:val="es-ES"/>
-              </w:rPr>
-              <w:t>opcional</w:t>
-            </w:r>
-            <w:r>
-              <w:rPr>
-                <w:bCs/>
-                <w:strike/>
-                <w:color w:val="FF0000"/>
-                <w:lang w:val="es-ES"/>
-              </w:rPr>
-              <w:t>, modificable).</w:t>
-            </w:r>
-          </w:p>
-          <w:p>
-            <w:pPr>
-              <w:pStyle w:val="ListBullet"/>
-              <w:numPr>
-                <w:ilvl w:val="1"/>
-                <w:numId w:val="16"/>
-              </w:numPr>
-              <w:rPr>
-                <w:bCs/>
-                <w:strike/>
-                <w:color w:val="FF0000"/>
-              </w:rPr>
-            </w:pPr>
-            <w:r>
-              <w:rPr>
-                <w:bCs/>
-                <w:strike/>
-                <w:color w:val="FF0000"/>
-                <w:u w:val="single"/>
-              </w:rPr>
-              <w:t>Valores</w:t>
-            </w:r>
-            <w:r>
-              <w:rPr>
-                <w:bCs/>
-                <w:strike/>
-                <w:color w:val="FF0000"/>
-              </w:rPr>
-              <w:t>: Las opciones son los</w:t>
-            </w:r>
-            <w:r>
-              <w:rPr>
-                <w:bCs/>
-                <w:strike/>
-                <w:color w:val="FF0000"/>
-              </w:rPr>
-              <w:t xml:space="preserve"> hitos </w:t>
-            </w:r>
-            <w:r>
-              <w:rPr>
-                <w:bCs/>
-                <w:strike/>
-                <w:color w:val="FF0000"/>
-              </w:rPr>
-              <w:t>de proyecto y de obra</w:t>
-            </w:r>
-            <w:r>
-              <w:rPr>
-                <w:bCs/>
-                <w:strike/>
-                <w:color w:val="FF0000"/>
-              </w:rPr>
-              <w:t>.</w:t>
-            </w:r>
-          </w:p>
-          <w:p>
-            <w:pPr>
-              <w:ind w:left="288"/>
-              <w:rPr>
-                <w:b/>
-                <w:bCs/>
-              </w:rPr>
-            </w:pPr>
-            <w:r>
-              <w:rPr>
-                <w:u w:val="single"/>
-              </w:rPr>
-              <w:t>Opciones</w:t>
-            </w:r>
-          </w:p>
-          <w:p>
-            <w:pPr>
-              <w:pStyle w:val="ListBullet"/>
-              <w:numPr>
-                <w:ilvl w:val="0"/>
-                <w:numId w:val="16"/>
-              </w:numPr>
-              <w:rPr>
-                <w:b/>
-                <w:bCs/>
-              </w:rPr>
-            </w:pPr>
-            <w:r>
-              <w:rPr>
-                <w:b/>
-                <w:bCs/>
-              </w:rPr>
-              <w:t>Guardar</w:t>
-            </w:r>
-          </w:p>
-          <w:p>
-            <w:pPr>
-              <w:pStyle w:val="ListBullet"/>
-              <w:numPr>
-                <w:ilvl w:val="0"/>
-                <w:numId w:val="16"/>
-              </w:numPr>
-              <w:rPr>
-                <w:b/>
-                <w:bCs/>
-              </w:rPr>
-            </w:pPr>
-            <w:r>
-              <w:rPr>
-                <w:b/>
-                <w:bCs/>
-              </w:rPr>
-              <w:t xml:space="preserve">Cancelar cambios. </w:t>
-            </w:r>
-            <w:r>
-              <w:rPr>
-                <w:bCs/>
               </w:rPr>
               <w:t>El sistema muestra un mensaje de advertencia: “Se van a perder los cambios que no se hayan guardado. ¿Continuar?”. El usuario acepta el mensaje. El sistema descarta los cambios y cierra el formulario.</w:t>
             </w:r>
@@ -5308,11 +5010,15 @@
                 <w:numId w:val="14"/>
               </w:numPr>
               <w:rPr>
+                <w:strike/>
+                <w:color w:val="FF0000"/>
                 <w:lang w:val="es-AR"/>
               </w:rPr>
             </w:pPr>
             <w:r>
               <w:rPr>
+                <w:strike/>
+                <w:color w:val="FF0000"/>
                 <w:lang w:val="es-AR"/>
               </w:rPr>
               <w:t xml:space="preserve">El actor </w:t>
@@ -5323,1011 +5029,31 @@
                 <w:color w:val="FF0000"/>
                 <w:lang w:val="es-AR"/>
               </w:rPr>
-              <w:t>completa los campos y</w:t>
-            </w:r>
-            <w:r>
-              <w:rPr>
+              <w:t>deselecciona el valor seleccionado de la lista y/o selecciona uno nuevo y</w:t>
+            </w:r>
+            <w:r>
+              <w:rPr>
+                <w:strike/>
+                <w:color w:val="FF0000"/>
                 <w:lang w:val="es-AR"/>
               </w:rPr>
               <w:t xml:space="preserve"> </w:t>
             </w:r>
             <w:r>
               <w:rPr>
-                <w:highlight w:val="yellow"/>
+                <w:strike/>
+                <w:color w:val="FF0000"/>
                 <w:lang w:val="es-AR"/>
               </w:rPr>
-              <w:t>deselecciona el valor seleccionado de la lista y/o</w:t>
-            </w:r>
-            <w:r>
-              <w:rPr>
+              <w:t xml:space="preserve">la opción para </w:t>
+            </w:r>
+            <w:r>
+              <w:rPr>
+                <w:strike/>
+                <w:color w:val="FF0000"/>
                 <w:lang w:val="es-AR"/>
               </w:rPr>
-              <w:t xml:space="preserve"> selecciona </w:t>
-            </w:r>
-            <w:r>
-              <w:rPr>
-                <w:highlight w:val="yellow"/>
-                <w:lang w:val="es-AR"/>
-              </w:rPr>
-              <w:t>uno nuevo y</w:t>
-            </w:r>
-            <w:r>
-              <w:rPr>
-                <w:lang w:val="es-AR"/>
-              </w:rPr>
-              <w:t xml:space="preserve"> </w:t>
-            </w:r>
-            <w:r>
-              <w:rPr>
-                <w:lang w:val="es-AR"/>
-              </w:rPr>
-              <w:t xml:space="preserve">la opción para </w:t>
-            </w:r>
-            <w:r>
-              <w:rPr>
-                <w:lang w:val="es-AR"/>
-              </w:rPr>
               <w:t>guardar los cambios.</w:t>
-            </w:r>
-          </w:p>
-          <w:p>
-            <w:pPr>
-              <w:pStyle w:val="ListParagraph"/>
-              <w:numPr>
-                <w:ilvl w:val="0"/>
-                <w:numId w:val="14"/>
-              </w:numPr>
-              <w:rPr>
-                <w:strike/>
-                <w:color w:val="FF0000"/>
-                <w:lang w:val="es-AR"/>
-              </w:rPr>
-            </w:pPr>
-            <w:r>
-              <w:rPr>
-                <w:strike/>
-                <w:color w:val="FF0000"/>
-                <w:lang w:val="es-ES"/>
-              </w:rPr>
-              <w:t>El sistema realiza las siguientes validaciones:</w:t>
-            </w:r>
-          </w:p>
-          <w:p>
-            <w:pPr>
-              <w:pStyle w:val="ListBullet"/>
-              <w:rPr>
-                <w:strike/>
-                <w:color w:val="FF0000"/>
-              </w:rPr>
-            </w:pPr>
-            <w:r>
-              <w:rPr>
-                <w:strike/>
-                <w:color w:val="FF0000"/>
-              </w:rPr>
-              <w:t>VAL 1: para cada hito, verifica que los campos obligatorios se encuentre completos:</w:t>
-            </w:r>
-          </w:p>
-          <w:p>
-            <w:pPr>
-              <w:pStyle w:val="ListBullet"/>
-              <w:numPr>
-                <w:ilvl w:val="1"/>
-                <w:numId w:val="13"/>
-              </w:numPr>
-              <w:rPr>
-                <w:strike/>
-                <w:color w:val="FF0000"/>
-              </w:rPr>
-            </w:pPr>
-            <w:r>
-              <w:rPr>
-                <w:strike/>
-                <w:color w:val="FF0000"/>
-              </w:rPr>
-              <w:t>RES 1.1: El sistema muestra un mensaje de error: “Este campo es obligatorio”.”</w:t>
-            </w:r>
-          </w:p>
-          <w:p>
-            <w:pPr>
-              <w:pStyle w:val="ListBullet"/>
-              <w:spacing w:before="120" w:line="240" w:lineRule="auto"/>
-              <w:contextualSpacing w:val="0"/>
-              <w:rPr>
-                <w:strike/>
-                <w:color w:val="FF0000"/>
-              </w:rPr>
-            </w:pPr>
-            <w:r>
-              <w:rPr>
-                <w:strike/>
-                <w:color w:val="FF0000"/>
-              </w:rPr>
-              <w:t xml:space="preserve">VAL 2: </w:t>
-            </w:r>
-            <w:r>
-              <w:rPr>
-                <w:strike/>
-                <w:color w:val="FF0000"/>
-              </w:rPr>
-              <w:t xml:space="preserve">para cada hito, </w:t>
-            </w:r>
-            <w:r>
-              <w:rPr>
-                <w:strike/>
-                <w:color w:val="FF0000"/>
-              </w:rPr>
-              <w:t>verifica no haya otro hito con el mismo nombre y mismo hito padre, o en el mismo proyecto (si no tiene hito padre):</w:t>
-            </w:r>
-          </w:p>
-          <w:p>
-            <w:pPr>
-              <w:pStyle w:val="ListBullet"/>
-              <w:numPr>
-                <w:ilvl w:val="1"/>
-                <w:numId w:val="13"/>
-              </w:numPr>
-              <w:spacing w:before="120" w:line="240" w:lineRule="auto"/>
-              <w:contextualSpacing w:val="0"/>
-              <w:rPr>
-                <w:strike/>
-                <w:color w:val="FF0000"/>
-              </w:rPr>
-            </w:pPr>
-            <w:r>
-              <w:rPr>
-                <w:strike/>
-                <w:color w:val="FF0000"/>
-              </w:rPr>
-              <w:lastRenderedPageBreak/>
-              <w:t xml:space="preserve">RES 2.1: El sistema muestra un mensaje de error: “Ya hay otro </w:t>
-            </w:r>
-            <w:r>
-              <w:rPr>
-                <w:strike/>
-                <w:color w:val="FF0000"/>
-              </w:rPr>
-              <w:t>h</w:t>
-            </w:r>
-            <w:r>
-              <w:rPr>
-                <w:strike/>
-                <w:color w:val="FF0000"/>
-              </w:rPr>
-              <w:t xml:space="preserve">ito con el mismo </w:t>
-            </w:r>
-            <w:r>
-              <w:rPr>
-                <w:strike/>
-                <w:color w:val="FF0000"/>
-              </w:rPr>
-              <w:t>n</w:t>
-            </w:r>
-            <w:r>
-              <w:rPr>
-                <w:strike/>
-                <w:color w:val="FF0000"/>
-              </w:rPr>
-              <w:t>ombre y dependencia.”</w:t>
-            </w:r>
-          </w:p>
-          <w:p>
-            <w:pPr>
-              <w:pStyle w:val="ListBullet"/>
-              <w:spacing w:before="120" w:line="240" w:lineRule="auto"/>
-              <w:contextualSpacing w:val="0"/>
-              <w:rPr>
-                <w:strike/>
-                <w:color w:val="FF0000"/>
-              </w:rPr>
-            </w:pPr>
-            <w:r>
-              <w:rPr>
-                <w:strike/>
-                <w:color w:val="FF0000"/>
-              </w:rPr>
-              <w:t xml:space="preserve">VAL </w:t>
-            </w:r>
-            <w:r>
-              <w:rPr>
-                <w:strike/>
-                <w:color w:val="FF0000"/>
-              </w:rPr>
-              <w:t>3</w:t>
-            </w:r>
-            <w:r>
-              <w:rPr>
-                <w:strike/>
-                <w:color w:val="FF0000"/>
-              </w:rPr>
-              <w:t xml:space="preserve">: </w:t>
-            </w:r>
-            <w:r>
-              <w:rPr>
-                <w:strike/>
-                <w:color w:val="FF0000"/>
-              </w:rPr>
-              <w:t xml:space="preserve">para cada hito, </w:t>
-            </w:r>
-            <w:r>
-              <w:rPr>
-                <w:strike/>
-                <w:color w:val="FF0000"/>
-              </w:rPr>
-              <w:t xml:space="preserve">verifica que la </w:t>
-            </w:r>
-            <w:r>
-              <w:rPr>
-                <w:i/>
-                <w:strike/>
-                <w:color w:val="FF0000"/>
-              </w:rPr>
-              <w:t>fecha de</w:t>
-            </w:r>
-            <w:r>
-              <w:rPr>
-                <w:i/>
-                <w:strike/>
-                <w:color w:val="FF0000"/>
-              </w:rPr>
-              <w:t xml:space="preserve"> inicio y de fin </w:t>
-            </w:r>
-            <w:r>
-              <w:rPr>
-                <w:strike/>
-                <w:color w:val="FF0000"/>
-              </w:rPr>
-              <w:t xml:space="preserve">se encuentren dentro de las fechas de </w:t>
-            </w:r>
-            <w:r>
-              <w:rPr>
-                <w:i/>
-                <w:strike/>
-                <w:color w:val="FF0000"/>
-              </w:rPr>
-              <w:t>inicio y fin del proyecto</w:t>
-            </w:r>
-            <w:r>
-              <w:rPr>
-                <w:strike/>
-                <w:color w:val="FF0000"/>
-              </w:rPr>
-              <w:t>:</w:t>
-            </w:r>
-          </w:p>
-          <w:p>
-            <w:pPr>
-              <w:pStyle w:val="ListBullet"/>
-              <w:numPr>
-                <w:ilvl w:val="1"/>
-                <w:numId w:val="13"/>
-              </w:numPr>
-              <w:spacing w:before="120" w:line="240" w:lineRule="auto"/>
-              <w:contextualSpacing w:val="0"/>
-              <w:rPr>
-                <w:strike/>
-                <w:color w:val="FF0000"/>
-              </w:rPr>
-            </w:pPr>
-            <w:r>
-              <w:rPr>
-                <w:strike/>
-                <w:color w:val="FF0000"/>
-              </w:rPr>
-              <w:t xml:space="preserve">RES </w:t>
-            </w:r>
-            <w:r>
-              <w:rPr>
-                <w:strike/>
-                <w:color w:val="FF0000"/>
-              </w:rPr>
-              <w:t>3</w:t>
-            </w:r>
-            <w:r>
-              <w:rPr>
-                <w:strike/>
-                <w:color w:val="FF0000"/>
-              </w:rPr>
-              <w:t>.1: El sistema muestra un mensaje de error: “</w:t>
-            </w:r>
-            <w:r>
-              <w:rPr>
-                <w:strike/>
-                <w:color w:val="FF0000"/>
-              </w:rPr>
-              <w:t>Las fechas son inconsistentes con las del proyecto (</w:t>
-            </w:r>
-            <w:proofErr w:type="spellStart"/>
-            <w:r>
-              <w:rPr>
-                <w:i/>
-                <w:strike/>
-                <w:color w:val="FF0000"/>
-              </w:rPr>
-              <w:t>dd</w:t>
-            </w:r>
-            <w:proofErr w:type="spellEnd"/>
-            <w:r>
-              <w:rPr>
-                <w:strike/>
-                <w:color w:val="FF0000"/>
-              </w:rPr>
-              <w:t>/</w:t>
-            </w:r>
-            <w:r>
-              <w:rPr>
-                <w:i/>
-                <w:strike/>
-                <w:color w:val="FF0000"/>
-              </w:rPr>
-              <w:t>mm</w:t>
-            </w:r>
-            <w:r>
-              <w:rPr>
-                <w:strike/>
-                <w:color w:val="FF0000"/>
-              </w:rPr>
-              <w:t>/</w:t>
-            </w:r>
-            <w:proofErr w:type="spellStart"/>
-            <w:r>
-              <w:rPr>
-                <w:i/>
-                <w:strike/>
-                <w:color w:val="FF0000"/>
-              </w:rPr>
-              <w:t>aaaa</w:t>
-            </w:r>
-            <w:proofErr w:type="spellEnd"/>
-            <w:r>
-              <w:rPr>
-                <w:strike/>
-                <w:color w:val="FF0000"/>
-              </w:rPr>
-              <w:t xml:space="preserve"> – </w:t>
-            </w:r>
-            <w:proofErr w:type="spellStart"/>
-            <w:r>
-              <w:rPr>
-                <w:i/>
-                <w:strike/>
-                <w:color w:val="FF0000"/>
-              </w:rPr>
-              <w:t>dd</w:t>
-            </w:r>
-            <w:proofErr w:type="spellEnd"/>
-            <w:r>
-              <w:rPr>
-                <w:strike/>
-                <w:color w:val="FF0000"/>
-              </w:rPr>
-              <w:t>/</w:t>
-            </w:r>
-            <w:r>
-              <w:rPr>
-                <w:i/>
-                <w:strike/>
-                <w:color w:val="FF0000"/>
-              </w:rPr>
-              <w:t>mm</w:t>
-            </w:r>
-            <w:r>
-              <w:rPr>
-                <w:strike/>
-                <w:color w:val="FF0000"/>
-              </w:rPr>
-              <w:t>/</w:t>
-            </w:r>
-            <w:proofErr w:type="spellStart"/>
-            <w:r>
-              <w:rPr>
-                <w:i/>
-                <w:strike/>
-                <w:color w:val="FF0000"/>
-              </w:rPr>
-              <w:t>aaaa</w:t>
-            </w:r>
-            <w:proofErr w:type="spellEnd"/>
-            <w:r>
-              <w:rPr>
-                <w:strike/>
-                <w:color w:val="FF0000"/>
-              </w:rPr>
-              <w:t>)”, donde las fechas del mensaje son las fechas del proyecto.</w:t>
-            </w:r>
-          </w:p>
-          <w:p>
-            <w:pPr>
-              <w:pStyle w:val="ListBullet"/>
-              <w:spacing w:before="120" w:line="240" w:lineRule="auto"/>
-              <w:contextualSpacing w:val="0"/>
-              <w:rPr>
-                <w:strike/>
-                <w:color w:val="FF0000"/>
-              </w:rPr>
-            </w:pPr>
-            <w:r>
-              <w:rPr>
-                <w:strike/>
-                <w:color w:val="FF0000"/>
-              </w:rPr>
-              <w:t>VAL 4</w:t>
-            </w:r>
-            <w:r>
-              <w:rPr>
-                <w:strike/>
-                <w:color w:val="FF0000"/>
-              </w:rPr>
-              <w:t xml:space="preserve">: </w:t>
-            </w:r>
-            <w:r>
-              <w:rPr>
-                <w:strike/>
-                <w:color w:val="FF0000"/>
-              </w:rPr>
-              <w:t xml:space="preserve">para cada hito, </w:t>
-            </w:r>
-            <w:r>
-              <w:rPr>
-                <w:strike/>
-                <w:color w:val="FF0000"/>
-              </w:rPr>
-              <w:t xml:space="preserve">verifica que la </w:t>
-            </w:r>
-            <w:r>
-              <w:rPr>
-                <w:i/>
-                <w:strike/>
-                <w:color w:val="FF0000"/>
-              </w:rPr>
-              <w:t>fecha de fin</w:t>
-            </w:r>
-            <w:r>
-              <w:rPr>
-                <w:strike/>
-                <w:color w:val="FF0000"/>
-              </w:rPr>
-              <w:t xml:space="preserve"> ingresada sea mayor a la </w:t>
-            </w:r>
-            <w:r>
-              <w:rPr>
-                <w:i/>
-                <w:strike/>
-                <w:color w:val="FF0000"/>
-              </w:rPr>
-              <w:t>fecha de inicio</w:t>
-            </w:r>
-            <w:r>
-              <w:rPr>
-                <w:strike/>
-                <w:color w:val="FF0000"/>
-              </w:rPr>
-              <w:t>:</w:t>
-            </w:r>
-          </w:p>
-          <w:p>
-            <w:pPr>
-              <w:pStyle w:val="ListBullet"/>
-              <w:numPr>
-                <w:ilvl w:val="1"/>
-                <w:numId w:val="13"/>
-              </w:numPr>
-              <w:rPr>
-                <w:strike/>
-                <w:color w:val="FF0000"/>
-              </w:rPr>
-            </w:pPr>
-            <w:r>
-              <w:rPr>
-                <w:strike/>
-                <w:color w:val="FF0000"/>
-              </w:rPr>
-              <w:t xml:space="preserve">RES </w:t>
-            </w:r>
-            <w:r>
-              <w:rPr>
-                <w:strike/>
-                <w:color w:val="FF0000"/>
-              </w:rPr>
-              <w:t>4</w:t>
-            </w:r>
-            <w:r>
-              <w:rPr>
-                <w:strike/>
-                <w:color w:val="FF0000"/>
-              </w:rPr>
-              <w:t>.1: El sistema muestra un mensaje de error: “La fecha de fin debe ser posterior a la fecha de inicio”.</w:t>
-            </w:r>
-          </w:p>
-          <w:p>
-            <w:pPr>
-              <w:pStyle w:val="ListBullet"/>
-              <w:rPr>
-                <w:strike/>
-                <w:color w:val="FF0000"/>
-              </w:rPr>
-            </w:pPr>
-            <w:r>
-              <w:rPr>
-                <w:strike/>
-                <w:color w:val="FF0000"/>
-              </w:rPr>
-              <w:t>VAL 5</w:t>
-            </w:r>
-            <w:r>
-              <w:rPr>
-                <w:strike/>
-                <w:color w:val="FF0000"/>
-              </w:rPr>
-              <w:t xml:space="preserve">: </w:t>
-            </w:r>
-            <w:r>
-              <w:rPr>
-                <w:strike/>
-                <w:color w:val="FF0000"/>
-              </w:rPr>
-              <w:t xml:space="preserve">para cada hito, </w:t>
-            </w:r>
-            <w:r>
-              <w:rPr>
-                <w:strike/>
-                <w:color w:val="FF0000"/>
-              </w:rPr>
-              <w:t>si tiene</w:t>
-            </w:r>
-            <w:r>
-              <w:rPr>
-                <w:strike/>
-                <w:color w:val="FF0000"/>
-              </w:rPr>
-              <w:t xml:space="preserve"> un hito padre</w:t>
-            </w:r>
-            <w:r>
-              <w:rPr>
-                <w:strike/>
-                <w:color w:val="FF0000"/>
-              </w:rPr>
-              <w:t xml:space="preserve">, verifica que la </w:t>
-            </w:r>
-            <w:r>
-              <w:rPr>
-                <w:i/>
-                <w:strike/>
-                <w:color w:val="FF0000"/>
-              </w:rPr>
-              <w:t xml:space="preserve">fecha de inicio y de fin </w:t>
-            </w:r>
-            <w:r>
-              <w:rPr>
-                <w:strike/>
-                <w:color w:val="FF0000"/>
-              </w:rPr>
-              <w:t xml:space="preserve">se encuentren dentro de las fechas de </w:t>
-            </w:r>
-            <w:r>
-              <w:rPr>
-                <w:i/>
-                <w:strike/>
-                <w:color w:val="FF0000"/>
-              </w:rPr>
-              <w:t xml:space="preserve">inicio y fin del </w:t>
-            </w:r>
-            <w:r>
-              <w:rPr>
-                <w:i/>
-                <w:strike/>
-                <w:color w:val="FF0000"/>
-              </w:rPr>
-              <w:t>padre</w:t>
-            </w:r>
-            <w:r>
-              <w:rPr>
-                <w:i/>
-                <w:strike/>
-                <w:color w:val="FF0000"/>
-              </w:rPr>
-              <w:t xml:space="preserve"> (incluyéndolas)</w:t>
-            </w:r>
-            <w:r>
-              <w:rPr>
-                <w:strike/>
-                <w:color w:val="FF0000"/>
-              </w:rPr>
-              <w:t>:</w:t>
-            </w:r>
-          </w:p>
-          <w:p>
-            <w:pPr>
-              <w:pStyle w:val="ListBullet"/>
-              <w:numPr>
-                <w:ilvl w:val="1"/>
-                <w:numId w:val="13"/>
-              </w:numPr>
-              <w:rPr>
-                <w:strike/>
-                <w:color w:val="FF0000"/>
-              </w:rPr>
-            </w:pPr>
-            <w:r>
-              <w:rPr>
-                <w:strike/>
-                <w:color w:val="FF0000"/>
-              </w:rPr>
-              <w:t xml:space="preserve">RES </w:t>
-            </w:r>
-            <w:r>
-              <w:rPr>
-                <w:strike/>
-                <w:color w:val="FF0000"/>
-              </w:rPr>
-              <w:t>5</w:t>
-            </w:r>
-            <w:r>
-              <w:rPr>
-                <w:strike/>
-                <w:color w:val="FF0000"/>
-              </w:rPr>
-              <w:t xml:space="preserve">.1: El sistema muestra un mensaje de error: “Las fechas son inconsistentes con las </w:t>
-            </w:r>
-            <w:r>
-              <w:rPr>
-                <w:strike/>
-                <w:color w:val="FF0000"/>
-              </w:rPr>
-              <w:t>del hito del que dependen</w:t>
-            </w:r>
-            <w:r>
-              <w:rPr>
-                <w:strike/>
-                <w:color w:val="FF0000"/>
-              </w:rPr>
-              <w:t xml:space="preserve"> (</w:t>
-            </w:r>
-            <w:proofErr w:type="spellStart"/>
-            <w:r>
-              <w:rPr>
-                <w:i/>
-                <w:strike/>
-                <w:color w:val="FF0000"/>
-              </w:rPr>
-              <w:t>dd</w:t>
-            </w:r>
-            <w:proofErr w:type="spellEnd"/>
-            <w:r>
-              <w:rPr>
-                <w:strike/>
-                <w:color w:val="FF0000"/>
-              </w:rPr>
-              <w:t>/</w:t>
-            </w:r>
-            <w:r>
-              <w:rPr>
-                <w:i/>
-                <w:strike/>
-                <w:color w:val="FF0000"/>
-              </w:rPr>
-              <w:t>mm</w:t>
-            </w:r>
-            <w:r>
-              <w:rPr>
-                <w:strike/>
-                <w:color w:val="FF0000"/>
-              </w:rPr>
-              <w:t>/</w:t>
-            </w:r>
-            <w:proofErr w:type="spellStart"/>
-            <w:r>
-              <w:rPr>
-                <w:i/>
-                <w:strike/>
-                <w:color w:val="FF0000"/>
-              </w:rPr>
-              <w:t>aaaa</w:t>
-            </w:r>
-            <w:proofErr w:type="spellEnd"/>
-            <w:r>
-              <w:rPr>
-                <w:strike/>
-                <w:color w:val="FF0000"/>
-              </w:rPr>
-              <w:t xml:space="preserve"> – </w:t>
-            </w:r>
-            <w:proofErr w:type="spellStart"/>
-            <w:r>
-              <w:rPr>
-                <w:i/>
-                <w:strike/>
-                <w:color w:val="FF0000"/>
-              </w:rPr>
-              <w:t>dd</w:t>
-            </w:r>
-            <w:proofErr w:type="spellEnd"/>
-            <w:r>
-              <w:rPr>
-                <w:strike/>
-                <w:color w:val="FF0000"/>
-              </w:rPr>
-              <w:t>/</w:t>
-            </w:r>
-            <w:r>
-              <w:rPr>
-                <w:i/>
-                <w:strike/>
-                <w:color w:val="FF0000"/>
-              </w:rPr>
-              <w:t>mm</w:t>
-            </w:r>
-            <w:r>
-              <w:rPr>
-                <w:strike/>
-                <w:color w:val="FF0000"/>
-              </w:rPr>
-              <w:t>/</w:t>
-            </w:r>
-            <w:proofErr w:type="spellStart"/>
-            <w:r>
-              <w:rPr>
-                <w:i/>
-                <w:strike/>
-                <w:color w:val="FF0000"/>
-              </w:rPr>
-              <w:t>aaaa</w:t>
-            </w:r>
-            <w:proofErr w:type="spellEnd"/>
-            <w:r>
-              <w:rPr>
-                <w:strike/>
-                <w:color w:val="FF0000"/>
-              </w:rPr>
-              <w:t xml:space="preserve">)”, donde las fechas del mensaje son las fechas del </w:t>
-            </w:r>
-            <w:r>
-              <w:rPr>
-                <w:strike/>
-                <w:color w:val="FF0000"/>
-              </w:rPr>
-              <w:t>hito padre</w:t>
-            </w:r>
-            <w:r>
-              <w:rPr>
-                <w:strike/>
-                <w:color w:val="FF0000"/>
-              </w:rPr>
-              <w:t>.</w:t>
-            </w:r>
-          </w:p>
-          <w:p>
-            <w:pPr>
-              <w:pStyle w:val="ListBullet"/>
-              <w:rPr>
-                <w:strike/>
-                <w:color w:val="FF0000"/>
-              </w:rPr>
-            </w:pPr>
-            <w:r>
-              <w:rPr>
-                <w:strike/>
-                <w:color w:val="FF0000"/>
-              </w:rPr>
-              <w:t>VAL 6</w:t>
-            </w:r>
-            <w:r>
-              <w:rPr>
-                <w:strike/>
-                <w:color w:val="FF0000"/>
-              </w:rPr>
-              <w:t xml:space="preserve">: </w:t>
-            </w:r>
-            <w:r>
-              <w:rPr>
-                <w:strike/>
-                <w:color w:val="FF0000"/>
-              </w:rPr>
-              <w:t xml:space="preserve">para cada hito, </w:t>
-            </w:r>
-            <w:r>
-              <w:rPr>
-                <w:strike/>
-                <w:color w:val="FF0000"/>
-              </w:rPr>
-              <w:t>si tiene</w:t>
-            </w:r>
-            <w:r>
-              <w:rPr>
-                <w:strike/>
-                <w:color w:val="FF0000"/>
-              </w:rPr>
-              <w:t xml:space="preserve"> un hito predecesor, verifica que la </w:t>
-            </w:r>
-            <w:r>
-              <w:rPr>
-                <w:i/>
-                <w:strike/>
-                <w:color w:val="FF0000"/>
-              </w:rPr>
-              <w:t xml:space="preserve">fecha de inicio </w:t>
-            </w:r>
-            <w:r>
-              <w:rPr>
-                <w:strike/>
-                <w:color w:val="FF0000"/>
-              </w:rPr>
-              <w:t xml:space="preserve">del hito sea mayor o igual a la </w:t>
-            </w:r>
-            <w:r>
-              <w:rPr>
-                <w:i/>
-                <w:strike/>
-                <w:color w:val="FF0000"/>
-              </w:rPr>
-              <w:t xml:space="preserve">fecha de fin </w:t>
-            </w:r>
-            <w:r>
-              <w:rPr>
-                <w:strike/>
-                <w:color w:val="FF0000"/>
-              </w:rPr>
-              <w:t>del hito predecesor:</w:t>
-            </w:r>
-          </w:p>
-          <w:p>
-            <w:pPr>
-              <w:pStyle w:val="ListBullet"/>
-              <w:numPr>
-                <w:ilvl w:val="1"/>
-                <w:numId w:val="13"/>
-              </w:numPr>
-              <w:rPr>
-                <w:strike/>
-                <w:color w:val="FF0000"/>
-              </w:rPr>
-            </w:pPr>
-            <w:r>
-              <w:rPr>
-                <w:strike/>
-                <w:color w:val="FF0000"/>
-              </w:rPr>
-              <w:t xml:space="preserve">RES </w:t>
-            </w:r>
-            <w:r>
-              <w:rPr>
-                <w:strike/>
-                <w:color w:val="FF0000"/>
-              </w:rPr>
-              <w:t>6</w:t>
-            </w:r>
-            <w:r>
-              <w:rPr>
-                <w:strike/>
-                <w:color w:val="FF0000"/>
-              </w:rPr>
-              <w:t xml:space="preserve">.1: El sistema muestra un mensaje de error: “Las fechas son inconsistentes con las del hito </w:t>
-            </w:r>
-            <w:r>
-              <w:rPr>
-                <w:strike/>
-                <w:color w:val="FF0000"/>
-              </w:rPr>
-              <w:t>que lo precede</w:t>
-            </w:r>
-            <w:r>
-              <w:rPr>
-                <w:strike/>
-                <w:color w:val="FF0000"/>
-              </w:rPr>
-              <w:t xml:space="preserve"> (</w:t>
-            </w:r>
-            <w:proofErr w:type="spellStart"/>
-            <w:r>
-              <w:rPr>
-                <w:i/>
-                <w:strike/>
-                <w:color w:val="FF0000"/>
-              </w:rPr>
-              <w:t>dd</w:t>
-            </w:r>
-            <w:proofErr w:type="spellEnd"/>
-            <w:r>
-              <w:rPr>
-                <w:strike/>
-                <w:color w:val="FF0000"/>
-              </w:rPr>
-              <w:t>/</w:t>
-            </w:r>
-            <w:r>
-              <w:rPr>
-                <w:i/>
-                <w:strike/>
-                <w:color w:val="FF0000"/>
-              </w:rPr>
-              <w:t>mm</w:t>
-            </w:r>
-            <w:r>
-              <w:rPr>
-                <w:strike/>
-                <w:color w:val="FF0000"/>
-              </w:rPr>
-              <w:t>/</w:t>
-            </w:r>
-            <w:proofErr w:type="spellStart"/>
-            <w:r>
-              <w:rPr>
-                <w:i/>
-                <w:strike/>
-                <w:color w:val="FF0000"/>
-              </w:rPr>
-              <w:t>aaaa</w:t>
-            </w:r>
-            <w:proofErr w:type="spellEnd"/>
-            <w:r>
-              <w:rPr>
-                <w:strike/>
-                <w:color w:val="FF0000"/>
-              </w:rPr>
-              <w:t xml:space="preserve"> – </w:t>
-            </w:r>
-            <w:proofErr w:type="spellStart"/>
-            <w:r>
-              <w:rPr>
-                <w:i/>
-                <w:strike/>
-                <w:color w:val="FF0000"/>
-              </w:rPr>
-              <w:t>dd</w:t>
-            </w:r>
-            <w:proofErr w:type="spellEnd"/>
-            <w:r>
-              <w:rPr>
-                <w:strike/>
-                <w:color w:val="FF0000"/>
-              </w:rPr>
-              <w:t>/</w:t>
-            </w:r>
-            <w:r>
-              <w:rPr>
-                <w:i/>
-                <w:strike/>
-                <w:color w:val="FF0000"/>
-              </w:rPr>
-              <w:t>mm</w:t>
-            </w:r>
-            <w:r>
-              <w:rPr>
-                <w:strike/>
-                <w:color w:val="FF0000"/>
-              </w:rPr>
-              <w:t>/</w:t>
-            </w:r>
-            <w:proofErr w:type="spellStart"/>
-            <w:r>
-              <w:rPr>
-                <w:i/>
-                <w:strike/>
-                <w:color w:val="FF0000"/>
-              </w:rPr>
-              <w:t>aaaa</w:t>
-            </w:r>
-            <w:proofErr w:type="spellEnd"/>
-            <w:r>
-              <w:rPr>
-                <w:strike/>
-                <w:color w:val="FF0000"/>
-              </w:rPr>
-              <w:t xml:space="preserve">)”, donde las fechas del mensaje son las fechas del hito </w:t>
-            </w:r>
-            <w:r>
-              <w:rPr>
-                <w:strike/>
-                <w:color w:val="FF0000"/>
-              </w:rPr>
-              <w:t>predecesor</w:t>
-            </w:r>
-            <w:r>
-              <w:rPr>
-                <w:strike/>
-                <w:color w:val="FF0000"/>
-              </w:rPr>
-              <w:t>.</w:t>
             </w:r>
           </w:p>
           <w:p>
@@ -6336,8 +5062,16 @@
                 <w:ilvl w:val="0"/>
                 <w:numId w:val="32"/>
               </w:numPr>
-            </w:pPr>
-            <w:r>
+              <w:rPr>
+                <w:strike/>
+                <w:color w:val="FF0000"/>
+              </w:rPr>
+            </w:pPr>
+            <w:r>
+              <w:rPr>
+                <w:strike/>
+                <w:color w:val="FF0000"/>
+              </w:rPr>
               <w:t>El sistema realiza las siguientes acciones:</w:t>
             </w:r>
           </w:p>
@@ -6348,15 +5082,17 @@
                 <w:ilvl w:val="1"/>
                 <w:numId w:val="32"/>
               </w:numPr>
-            </w:pPr>
-            <w:r>
-              <w:t xml:space="preserve">Cierra el </w:t>
-            </w:r>
-            <w:r>
-              <w:t>modal</w:t>
-            </w:r>
-            <w:r>
-              <w:t>.</w:t>
+              <w:rPr>
+                <w:strike/>
+                <w:color w:val="FF0000"/>
+              </w:rPr>
+            </w:pPr>
+            <w:r>
+              <w:rPr>
+                <w:strike/>
+                <w:color w:val="FF0000"/>
+              </w:rPr>
+              <w:t>Cierra el modal.</w:t>
             </w:r>
           </w:p>
           <w:p>
@@ -6367,26 +5103,18 @@
                 <w:numId w:val="32"/>
               </w:numPr>
               <w:rPr>
+                <w:strike/>
+                <w:color w:val="FF0000"/>
                 <w:lang w:val="es-AR"/>
               </w:rPr>
             </w:pPr>
             <w:r>
               <w:rPr>
+                <w:strike/>
+                <w:color w:val="FF0000"/>
                 <w:lang w:val="es-AR"/>
               </w:rPr>
-              <w:t>A</w:t>
-            </w:r>
-            <w:r>
-              <w:rPr>
-                <w:lang w:val="es-AR"/>
-              </w:rPr>
-              <w:t xml:space="preserve">ctualiza </w:t>
-            </w:r>
-            <w:r>
-              <w:rPr>
-                <w:lang w:val="es-AR"/>
-              </w:rPr>
-              <w:t>la lista de hitos.</w:t>
+              <w:t>Actualiza la lista de hitos.</w:t>
             </w:r>
           </w:p>
           <w:p>
@@ -6395,8 +5123,16 @@
                 <w:ilvl w:val="0"/>
                 <w:numId w:val="32"/>
               </w:numPr>
-            </w:pPr>
-            <w:r>
+              <w:rPr>
+                <w:strike/>
+                <w:color w:val="FF0000"/>
+              </w:rPr>
+            </w:pPr>
+            <w:r>
+              <w:rPr>
+                <w:strike/>
+                <w:color w:val="FF0000"/>
+              </w:rPr>
               <w:t>El flujo continúa en el curso normal del caso de uso. Los cambios se registrarán al guardar el proyecto.</w:t>
             </w:r>
           </w:p>
@@ -6415,7 +5151,6 @@
               <w:pStyle w:val="TituloGrilla"/>
             </w:pPr>
             <w:r>
-              <w:lastRenderedPageBreak/>
               <w:t xml:space="preserve">curso alternativo iI </w:t>
             </w:r>
             <w:r>
@@ -6612,6 +5347,7 @@
               <w:rPr>
                 <w:lang w:val="es-AR"/>
               </w:rPr>
+              <w:lastRenderedPageBreak/>
               <w:t>Actualiza la lista de hitos</w:t>
             </w:r>
             <w:r>
@@ -6659,6 +5395,7 @@
               <w:pStyle w:val="TituloGrilla"/>
             </w:pPr>
             <w:r>
+              <w:lastRenderedPageBreak/>
               <w:t xml:space="preserve">curso alternativo </w:t>
             </w:r>
             <w:r>
@@ -6703,24 +5440,32 @@
                 <w:ilvl w:val="0"/>
                 <w:numId w:val="14"/>
               </w:numPr>
-            </w:pPr>
-            <w:r>
-              <w:t xml:space="preserve">El sistema muestra un mensaje de advertencia: </w:t>
-            </w:r>
-            <w:r>
-              <w:t>“Se va a eliminar [</w:t>
+              <w:rPr>
+                <w:strike/>
+                <w:color w:val="FF0000"/>
+              </w:rPr>
+            </w:pPr>
+            <w:r>
+              <w:rPr>
+                <w:strike/>
+                <w:color w:val="FF0000"/>
+              </w:rPr>
+              <w:t>El sistema muestra un mensaje de advertencia: “Se va a eliminar [</w:t>
             </w:r>
             <w:r>
               <w:rPr>
                 <w:i/>
+                <w:strike/>
+                <w:color w:val="FF0000"/>
               </w:rPr>
               <w:t>el hito/la obra</w:t>
             </w:r>
             <w:r>
-              <w:t>] y sus sub-hitos</w:t>
-            </w:r>
-            <w:r>
-              <w:t>. ¿Continuar?”</w:t>
+              <w:rPr>
+                <w:strike/>
+                <w:color w:val="FF0000"/>
+              </w:rPr>
+              <w:t>] y sus sub-hitos. ¿Continuar?”</w:t>
             </w:r>
           </w:p>
           <w:p>
@@ -6729,8 +5474,16 @@
                 <w:ilvl w:val="0"/>
                 <w:numId w:val="14"/>
               </w:numPr>
-            </w:pPr>
-            <w:r>
+              <w:rPr>
+                <w:strike/>
+                <w:color w:val="FF0000"/>
+              </w:rPr>
+            </w:pPr>
+            <w:r>
+              <w:rPr>
+                <w:strike/>
+                <w:color w:val="FF0000"/>
+              </w:rPr>
               <w:t>El actor acepta el mensaje.</w:t>
             </w:r>
           </w:p>
@@ -6740,26 +5493,37 @@
                 <w:ilvl w:val="0"/>
                 <w:numId w:val="14"/>
               </w:numPr>
-            </w:pPr>
-            <w:r>
-              <w:t>El sistema realiza las siguientes acciones:</w:t>
+              <w:rPr>
+                <w:strike/>
+                <w:color w:val="FF0000"/>
+              </w:rPr>
+            </w:pPr>
+            <w:r>
+              <w:t xml:space="preserve">El sistema </w:t>
+            </w:r>
+            <w:r>
+              <w:rPr>
+                <w:strike/>
+                <w:color w:val="FF0000"/>
+              </w:rPr>
+              <w:t>realiza las siguientes acciones:</w:t>
             </w:r>
           </w:p>
           <w:p>
             <w:pPr>
               <w:pStyle w:val="ListParagraph"/>
               <w:spacing w:beforeLines="60" w:before="144" w:afterLines="60" w:after="144"/>
-            </w:pPr>
-            <w:r>
-              <w:t xml:space="preserve">Cierra el </w:t>
-            </w:r>
-            <w:proofErr w:type="spellStart"/>
-            <w:r>
-              <w:t>formulario</w:t>
-            </w:r>
-            <w:proofErr w:type="spellEnd"/>
-            <w:r>
-              <w:t>.</w:t>
+              <w:rPr>
+                <w:strike/>
+                <w:color w:val="FF0000"/>
+              </w:rPr>
+            </w:pPr>
+            <w:r>
+              <w:rPr>
+                <w:strike/>
+                <w:color w:val="FF0000"/>
+              </w:rPr>
+              <w:t>Cierra el formulario.</w:t>
             </w:r>
           </w:p>
           <w:p>
@@ -6812,7 +5576,6 @@
               <w:pStyle w:val="TituloGrilla"/>
             </w:pPr>
             <w:r>
-              <w:lastRenderedPageBreak/>
               <w:t xml:space="preserve">curso alternativo </w:t>
             </w:r>
             <w:r>
@@ -6860,6 +5623,32 @@
                 <w:lang w:val="es-ES"/>
               </w:rPr>
               <w:t>El sistema realiza las siguientes validaciones:</w:t>
+            </w:r>
+          </w:p>
+          <w:p>
+            <w:pPr>
+              <w:pStyle w:val="ListBullet"/>
+            </w:pPr>
+            <w:r>
+              <w:t xml:space="preserve">VAL 1: para cada hito, verifica que </w:t>
+            </w:r>
+            <w:r>
+              <w:t>tengan nombre</w:t>
+            </w:r>
+            <w:r>
+              <w:t>:</w:t>
+            </w:r>
+          </w:p>
+          <w:p>
+            <w:pPr>
+              <w:pStyle w:val="ListBullet"/>
+              <w:numPr>
+                <w:ilvl w:val="1"/>
+                <w:numId w:val="13"/>
+              </w:numPr>
+            </w:pPr>
+            <w:r>
+              <w:t>RES 1.1: El sistema muestra un mensaje de error: “Este campo es obligatorio”.”</w:t>
             </w:r>
           </w:p>
           <w:p>
@@ -6991,11 +5780,23 @@
           <w:p>
             <w:pPr>
               <w:pStyle w:val="TituloGrilla"/>
-            </w:pPr>
-            <w:r>
+              <w:rPr>
+                <w:strike/>
+                <w:color w:val="FF0000"/>
+              </w:rPr>
+            </w:pPr>
+            <w:r>
+              <w:rPr>
+                <w:strike/>
+                <w:color w:val="FF0000"/>
+              </w:rPr>
               <w:t xml:space="preserve">curso alternativo V – </w:t>
             </w:r>
             <w:r>
+              <w:rPr>
+                <w:strike/>
+                <w:color w:val="FF0000"/>
+              </w:rPr>
               <w:t>ES POSTERIOR A</w:t>
             </w:r>
           </w:p>
@@ -7014,12 +5815,17 @@
                 <w:ilvl w:val="0"/>
                 <w:numId w:val="46"/>
               </w:numPr>
-            </w:pPr>
-            <w:r>
-              <w:t xml:space="preserve">El </w:t>
-            </w:r>
-            <w:r>
-              <w:t>actor selecciona la opción “Es posterior a” en un hito.</w:t>
+              <w:rPr>
+                <w:strike/>
+                <w:color w:val="FF0000"/>
+              </w:rPr>
+            </w:pPr>
+            <w:r>
+              <w:rPr>
+                <w:strike/>
+                <w:color w:val="FF0000"/>
+              </w:rPr>
+              <w:t>El actor selecciona la opción “Es posterior a” en un hito.</w:t>
             </w:r>
           </w:p>
           <w:p>
@@ -7028,32 +5834,32 @@
                 <w:ilvl w:val="0"/>
                 <w:numId w:val="32"/>
               </w:numPr>
-            </w:pPr>
-            <w:r>
-              <w:t xml:space="preserve">El sistema muestra una ventana modal </w:t>
-            </w:r>
-            <w:r>
-              <w:t>bajo el título “</w:t>
-            </w:r>
-            <w:r>
-              <w:t>Es posterior a…</w:t>
-            </w:r>
-            <w:r>
-              <w:t xml:space="preserve">” </w:t>
-            </w:r>
-            <w:r>
-              <w:t>con los siguientes campos y opciones:</w:t>
+              <w:rPr>
+                <w:strike/>
+                <w:color w:val="FF0000"/>
+              </w:rPr>
+            </w:pPr>
+            <w:r>
+              <w:rPr>
+                <w:strike/>
+                <w:color w:val="FF0000"/>
+              </w:rPr>
+              <w:t>El sistema muestra una ventana modal bajo el título “Es posterior a…” con los siguientes campos y opciones:</w:t>
             </w:r>
           </w:p>
           <w:p>
             <w:pPr>
               <w:ind w:left="288"/>
               <w:rPr>
+                <w:strike/>
+                <w:color w:val="FF0000"/>
                 <w:u w:val="single"/>
               </w:rPr>
             </w:pPr>
             <w:r>
               <w:rPr>
+                <w:strike/>
+                <w:color w:val="FF0000"/>
                 <w:u w:val="single"/>
               </w:rPr>
               <w:t>Campos</w:t>
@@ -7068,21 +5874,24 @@
               </w:numPr>
               <w:rPr>
                 <w:bCs/>
-                <w:color w:val="auto"/>
+                <w:strike/>
+                <w:color w:val="FF0000"/>
               </w:rPr>
             </w:pPr>
             <w:r>
               <w:rPr>
                 <w:b/>
                 <w:bCs/>
-                <w:color w:val="auto"/>
+                <w:strike/>
+                <w:color w:val="FF0000"/>
               </w:rPr>
               <w:t xml:space="preserve">Hitos y obras </w:t>
             </w:r>
             <w:r>
               <w:rPr>
                 <w:bCs/>
-                <w:color w:val="auto"/>
+                <w:strike/>
+                <w:color w:val="FF0000"/>
               </w:rPr>
               <w:t xml:space="preserve">(lista). </w:t>
             </w:r>
@@ -7096,13 +5905,15 @@
               </w:numPr>
               <w:rPr>
                 <w:bCs/>
-                <w:color w:val="auto"/>
+                <w:strike/>
+                <w:color w:val="FF0000"/>
               </w:rPr>
             </w:pPr>
             <w:r>
               <w:rPr>
                 <w:bCs/>
-                <w:color w:val="auto"/>
+                <w:strike/>
+                <w:color w:val="FF0000"/>
                 <w:u w:val="single"/>
               </w:rPr>
               <w:t>Valores</w:t>
@@ -7110,16 +5921,10 @@
             <w:r>
               <w:rPr>
                 <w:bCs/>
-                <w:color w:val="auto"/>
-              </w:rPr>
-              <w:t>: Muestra</w:t>
-            </w:r>
-            <w:r>
-              <w:rPr>
-                <w:bCs/>
-                <w:color w:val="auto"/>
-              </w:rPr>
-              <w:t xml:space="preserve"> una lista con los hitos y las obras.</w:t>
+                <w:strike/>
+                <w:color w:val="FF0000"/>
+              </w:rPr>
+              <w:t>: Muestra una lista con los hitos y las obras.</w:t>
             </w:r>
           </w:p>
           <w:p>
@@ -7131,13 +5936,15 @@
               </w:numPr>
               <w:rPr>
                 <w:bCs/>
-                <w:color w:val="auto"/>
+                <w:strike/>
+                <w:color w:val="FF0000"/>
               </w:rPr>
             </w:pPr>
             <w:r>
               <w:rPr>
                 <w:bCs/>
-                <w:color w:val="auto"/>
+                <w:strike/>
+                <w:color w:val="FF0000"/>
                 <w:u w:val="single"/>
               </w:rPr>
               <w:t>Valor por defecto</w:t>
@@ -7145,23 +5952,10 @@
             <w:r>
               <w:rPr>
                 <w:bCs/>
-                <w:color w:val="auto"/>
-              </w:rPr>
-              <w:t xml:space="preserve">: Obra o hito </w:t>
-            </w:r>
-            <w:r>
-              <w:rPr>
-                <w:bCs/>
-                <w:color w:val="auto"/>
-              </w:rPr>
-              <w:t>predecesor</w:t>
-            </w:r>
-            <w:r>
-              <w:rPr>
-                <w:bCs/>
-                <w:color w:val="auto"/>
-              </w:rPr>
-              <w:t>.</w:t>
+                <w:strike/>
+                <w:color w:val="FF0000"/>
+              </w:rPr>
+              <w:t>: Obra o hito predecesor.</w:t>
             </w:r>
           </w:p>
           <w:p>
@@ -7170,10 +5964,14 @@
               <w:rPr>
                 <w:b/>
                 <w:bCs/>
-              </w:rPr>
-            </w:pPr>
-            <w:r>
-              <w:rPr>
+                <w:strike/>
+                <w:color w:val="FF0000"/>
+              </w:rPr>
+            </w:pPr>
+            <w:r>
+              <w:rPr>
+                <w:strike/>
+                <w:color w:val="FF0000"/>
                 <w:u w:val="single"/>
               </w:rPr>
               <w:t>Opciones</w:t>
@@ -7189,12 +5987,16 @@
               <w:rPr>
                 <w:b/>
                 <w:bCs/>
+                <w:strike/>
+                <w:color w:val="FF0000"/>
               </w:rPr>
             </w:pPr>
             <w:r>
               <w:rPr>
                 <w:b/>
                 <w:bCs/>
+                <w:strike/>
+                <w:color w:val="FF0000"/>
               </w:rPr>
               <w:t>Guardar</w:t>
             </w:r>
@@ -7209,18 +6011,24 @@
               <w:rPr>
                 <w:b/>
                 <w:bCs/>
+                <w:strike/>
+                <w:color w:val="FF0000"/>
               </w:rPr>
             </w:pPr>
             <w:r>
               <w:rPr>
                 <w:b/>
                 <w:bCs/>
+                <w:strike/>
+                <w:color w:val="FF0000"/>
               </w:rPr>
               <w:t xml:space="preserve">Cancelar cambios. </w:t>
             </w:r>
             <w:r>
               <w:rPr>
                 <w:bCs/>
+                <w:strike/>
+                <w:color w:val="FF0000"/>
               </w:rPr>
               <w:t>El sistema muestra un mensaje de advertencia: “Se van a perder los cambios que no se hayan guardado. ¿Continuar?”. El usuario acepta el mensaje. El sistema descarta los cambios y cierra el formulario.</w:t>
             </w:r>
@@ -7233,20 +6041,19 @@
                 <w:numId w:val="14"/>
               </w:numPr>
               <w:rPr>
+                <w:strike/>
+                <w:color w:val="FF0000"/>
                 <w:lang w:val="es-AR"/>
               </w:rPr>
             </w:pPr>
             <w:r>
               <w:rPr>
+                <w:strike/>
+                <w:color w:val="FF0000"/>
                 <w:lang w:val="es-AR"/>
               </w:rPr>
-              <w:t xml:space="preserve">El actor </w:t>
-            </w:r>
-            <w:r>
-              <w:rPr>
-                <w:lang w:val="es-AR"/>
-              </w:rPr>
-              <w:t>deselecciona el valor seleccionado de la lista y/o selecciona uno nuevo y la opción para guardar los cambios.</w:t>
+              <w:lastRenderedPageBreak/>
+              <w:t>El actor deselecciona el valor seleccionado de la lista y/o selecciona uno nuevo y la opción para guardar los cambios.</w:t>
             </w:r>
           </w:p>
           <w:p>
@@ -7255,8 +6062,16 @@
                 <w:ilvl w:val="0"/>
                 <w:numId w:val="32"/>
               </w:numPr>
-            </w:pPr>
-            <w:r>
+              <w:rPr>
+                <w:strike/>
+                <w:color w:val="FF0000"/>
+              </w:rPr>
+            </w:pPr>
+            <w:r>
+              <w:rPr>
+                <w:strike/>
+                <w:color w:val="FF0000"/>
+              </w:rPr>
               <w:t>El sistema realiza las siguientes acciones:</w:t>
             </w:r>
           </w:p>
@@ -7267,15 +6082,17 @@
                 <w:ilvl w:val="1"/>
                 <w:numId w:val="32"/>
               </w:numPr>
-            </w:pPr>
-            <w:r>
-              <w:t xml:space="preserve">Cierra el </w:t>
-            </w:r>
-            <w:r>
-              <w:t>modal</w:t>
-            </w:r>
-            <w:r>
-              <w:t>.</w:t>
+              <w:rPr>
+                <w:strike/>
+                <w:color w:val="FF0000"/>
+              </w:rPr>
+            </w:pPr>
+            <w:r>
+              <w:rPr>
+                <w:strike/>
+                <w:color w:val="FF0000"/>
+              </w:rPr>
+              <w:t>Cierra el modal.</w:t>
             </w:r>
           </w:p>
           <w:p>
@@ -7286,26 +6103,18 @@
                 <w:numId w:val="32"/>
               </w:numPr>
               <w:rPr>
+                <w:strike/>
+                <w:color w:val="FF0000"/>
                 <w:lang w:val="es-AR"/>
               </w:rPr>
             </w:pPr>
             <w:r>
               <w:rPr>
+                <w:strike/>
+                <w:color w:val="FF0000"/>
                 <w:lang w:val="es-AR"/>
               </w:rPr>
-              <w:t>A</w:t>
-            </w:r>
-            <w:r>
-              <w:rPr>
-                <w:lang w:val="es-AR"/>
-              </w:rPr>
-              <w:t xml:space="preserve">ctualiza </w:t>
-            </w:r>
-            <w:r>
-              <w:rPr>
-                <w:lang w:val="es-AR"/>
-              </w:rPr>
-              <w:t>la lista de hitos.</w:t>
+              <w:t>Actualiza la lista de hitos.</w:t>
             </w:r>
           </w:p>
           <w:p>
@@ -7314,8 +6123,16 @@
                 <w:ilvl w:val="0"/>
                 <w:numId w:val="32"/>
               </w:numPr>
-            </w:pPr>
-            <w:r>
+              <w:rPr>
+                <w:strike/>
+                <w:color w:val="FF0000"/>
+              </w:rPr>
+            </w:pPr>
+            <w:r>
+              <w:rPr>
+                <w:strike/>
+                <w:color w:val="FF0000"/>
+              </w:rPr>
               <w:t>El flujo continúa en el curso normal del caso de uso. Los cambios se registrarán al guardar el proyecto.</w:t>
             </w:r>
           </w:p>
@@ -7334,6 +6151,7 @@
               <w:pStyle w:val="TituloGrilla"/>
             </w:pPr>
             <w:r>
+              <w:lastRenderedPageBreak/>
               <w:t>Futuras mejoras</w:t>
             </w:r>
           </w:p>
@@ -7481,83 +6299,6 @@
         </w:drawing>
       </w:r>
     </w:p>
-    <w:p>
-      <w:pPr>
-        <w:pStyle w:val="Heading2"/>
-        <w:rPr>
-          <w:noProof/>
-        </w:rPr>
-      </w:pPr>
-      <w:bookmarkStart w:id="9" w:name="_Toc464556967"/>
-      <w:r>
-        <w:lastRenderedPageBreak/>
-        <w:t>Agregar</w:t>
-      </w:r>
-      <w:r>
-        <w:rPr>
-          <w:noProof/>
-        </w:rPr>
-        <w:t xml:space="preserve"> hito</w:t>
-      </w:r>
-      <w:bookmarkEnd w:id="9"/>
-    </w:p>
-    <w:p/>
-    <w:p>
-      <w:r>
-        <w:rPr>
-          <w:noProof/>
-        </w:rPr>
-        <w:drawing>
-          <wp:inline distT="0" distB="0" distL="0" distR="0" wp14:anchorId="52BD8B90" wp14:editId="10217439">
-            <wp:extent cx="3282950" cy="3663950"/>
-            <wp:effectExtent l="0" t="0" r="0" b="0"/>
-            <wp:docPr id="10" name="Picture 10"/>
-            <wp:cNvGraphicFramePr>
-              <a:graphicFrameLocks xmlns:a="http://schemas.openxmlformats.org/drawingml/2006/main" noChangeAspect="1"/>
-            </wp:cNvGraphicFramePr>
-            <a:graphic xmlns:a="http://schemas.openxmlformats.org/drawingml/2006/main">
-              <a:graphicData uri="http://schemas.openxmlformats.org/drawingml/2006/picture">
-                <pic:pic xmlns:pic="http://schemas.openxmlformats.org/drawingml/2006/picture">
-                  <pic:nvPicPr>
-                    <pic:cNvPr id="0" name="Picture 5"/>
-                    <pic:cNvPicPr>
-                      <a:picLocks noChangeAspect="1" noChangeArrowheads="1"/>
-                    </pic:cNvPicPr>
-                  </pic:nvPicPr>
-                  <pic:blipFill>
-                    <a:blip r:embed="rId22">
-                      <a:extLst>
-                        <a:ext uri="{28A0092B-C50C-407E-A947-70E740481C1C}">
-                          <a14:useLocalDpi xmlns:a14="http://schemas.microsoft.com/office/drawing/2010/main" val="0"/>
-                        </a:ext>
-                      </a:extLst>
-                    </a:blip>
-                    <a:srcRect/>
-                    <a:stretch>
-                      <a:fillRect/>
-                    </a:stretch>
-                  </pic:blipFill>
-                  <pic:spPr bwMode="auto">
-                    <a:xfrm>
-                      <a:off x="0" y="0"/>
-                      <a:ext cx="3282950" cy="3663950"/>
-                    </a:xfrm>
-                    <a:prstGeom prst="rect">
-                      <a:avLst/>
-                    </a:prstGeom>
-                    <a:noFill/>
-                    <a:ln>
-                      <a:noFill/>
-                    </a:ln>
-                  </pic:spPr>
-                </pic:pic>
-              </a:graphicData>
-            </a:graphic>
-          </wp:inline>
-        </w:drawing>
-      </w:r>
-    </w:p>
-    <w:p/>
     <w:p/>
     <w:p/>
     <w:p>
@@ -7585,7 +6326,7 @@
                     <pic:cNvPicPr/>
                   </pic:nvPicPr>
                   <pic:blipFill>
-                    <a:blip r:embed="rId23">
+                    <a:blip r:embed="rId22">
                       <a:extLst>
                         <a:ext uri="{28A0092B-C50C-407E-A947-70E740481C1C}">
                           <a14:useLocalDpi xmlns:a14="http://schemas.microsoft.com/office/drawing/2010/main" val="0"/>
@@ -7622,8 +6363,8 @@
     </w:p>
     <w:p/>
     <w:sectPr>
-      <w:footerReference w:type="default" r:id="rId24"/>
-      <w:headerReference w:type="first" r:id="rId25"/>
+      <w:footerReference w:type="default" r:id="rId23"/>
+      <w:headerReference w:type="first" r:id="rId24"/>
       <w:pgSz w:w="12240" w:h="15840" w:code="1"/>
       <w:pgMar w:top="1440" w:right="1440" w:bottom="1440" w:left="1440" w:header="0" w:footer="709" w:gutter="0"/>
       <w:pgNumType w:start="0"/>
@@ -7757,7 +6498,7 @@
                               <w:noProof/>
                               <w:color w:val="A6A6A6" w:themeColor="background1" w:themeShade="A6"/>
                             </w:rPr>
-                            <w:t>12</w:t>
+                            <w:t>11</w:t>
                           </w:r>
                           <w:r>
                             <w:rPr>
@@ -7828,7 +6569,7 @@
                         <w:noProof/>
                         <w:color w:val="A6A6A6" w:themeColor="background1" w:themeShade="A6"/>
                       </w:rPr>
-                      <w:t>12</w:t>
+                      <w:t>11</w:t>
                     </w:r>
                     <w:r>
                       <w:rPr>
@@ -7988,7 +6729,7 @@
 <w:numbering xmlns:wpc="http://schemas.microsoft.com/office/word/2010/wordprocessingCanvas" xmlns:mc="http://schemas.openxmlformats.org/markup-compatibility/2006" xmlns:o="urn:schemas-microsoft-com:office:office" xmlns:r="http://schemas.openxmlformats.org/officeDocument/2006/relationships" xmlns:m="http://schemas.openxmlformats.org/officeDocument/2006/math" xmlns:v="urn:schemas-microsoft-com:vml" xmlns:wp14="http://schemas.microsoft.com/office/word/2010/wordprocessingDrawing" xmlns:wp="http://schemas.openxmlformats.org/drawingml/2006/wordprocessingDrawing" xmlns:w10="urn:schemas-microsoft-com:office:word" xmlns:w="http://schemas.openxmlformats.org/wordprocessingml/2006/main" xmlns:w14="http://schemas.microsoft.com/office/word/2010/wordml" xmlns:w15="http://schemas.microsoft.com/office/word/2012/wordml" xmlns:wpg="http://schemas.microsoft.com/office/word/2010/wordprocessingGroup" xmlns:wpi="http://schemas.microsoft.com/office/word/2010/wordprocessingInk" xmlns:wne="http://schemas.microsoft.com/office/word/2006/wordml" xmlns:wps="http://schemas.microsoft.com/office/word/2010/wordprocessingShape" mc:Ignorable="w14 w15 wp14">
   <w:numPicBullet w:numPicBulletId="0">
     <w:pict>
-      <v:shapetype w14:anchorId="10433771" id="_x0000_t75" coordsize="21600,21600" o:spt="75" o:preferrelative="t" path="m@4@5l@4@11@9@11@9@5xe" filled="f" stroked="f">
+      <v:shapetype id="_x0000_t75" coordsize="21600,21600" o:spt="75" o:preferrelative="t" path="m@4@5l@4@11@9@11@9@5xe" filled="f" stroked="f">
         <v:stroke joinstyle="miter"/>
         <v:formulas>
           <v:f eqn="if lineDrawn pixelLineWidth 0"/>
@@ -8007,7 +6748,7 @@
         <v:path o:extrusionok="f" gradientshapeok="t" o:connecttype="rect"/>
         <o:lock v:ext="edit" aspectratio="t"/>
       </v:shapetype>
-      <v:shape id="_x0000_i1110" type="#_x0000_t75" style="width:22.4pt;height:33.95pt" o:bullet="t">
+      <v:shape id="_x0000_i1096" type="#_x0000_t75" style="width:22.55pt;height:33.8pt" o:bullet="t">
         <v:imagedata r:id="rId1" o:title="arrow"/>
       </v:shape>
     </w:pict>
@@ -11201,6 +9942,150 @@
       </w:lvl>
     </w:lvlOverride>
   </w:num>
+  <w:num w:numId="47">
+    <w:abstractNumId w:val="5"/>
+  </w:num>
+  <w:num w:numId="48">
+    <w:abstractNumId w:val="11"/>
+    <w:lvlOverride w:ilvl="0">
+      <w:startOverride w:val="1"/>
+      <w:lvl w:ilvl="0">
+        <w:start w:val="1"/>
+        <w:numFmt w:val="decimal"/>
+        <w:lvlText w:val="%1."/>
+        <w:lvlJc w:val="left"/>
+        <w:pPr>
+          <w:ind w:left="288" w:hanging="216"/>
+        </w:pPr>
+        <w:rPr>
+          <w:rFonts w:hint="default"/>
+        </w:rPr>
+      </w:lvl>
+    </w:lvlOverride>
+    <w:lvlOverride w:ilvl="1">
+      <w:startOverride w:val="1"/>
+      <w:lvl w:ilvl="1">
+        <w:start w:val="1"/>
+        <w:numFmt w:val="bullet"/>
+        <w:pStyle w:val="ListParagraph"/>
+        <w:lvlText w:val=""/>
+        <w:lvlJc w:val="left"/>
+        <w:pPr>
+          <w:ind w:left="648" w:hanging="144"/>
+        </w:pPr>
+        <w:rPr>
+          <w:rFonts w:ascii="Symbol" w:hAnsi="Symbol" w:hint="default"/>
+          <w:color w:val="auto"/>
+        </w:rPr>
+      </w:lvl>
+    </w:lvlOverride>
+    <w:lvlOverride w:ilvl="2">
+      <w:startOverride w:val="1"/>
+      <w:lvl w:ilvl="2">
+        <w:start w:val="1"/>
+        <w:numFmt w:val="lowerRoman"/>
+        <w:lvlText w:val="%3."/>
+        <w:lvlJc w:val="right"/>
+        <w:pPr>
+          <w:ind w:left="2160" w:hanging="180"/>
+        </w:pPr>
+        <w:rPr>
+          <w:rFonts w:hint="default"/>
+        </w:rPr>
+      </w:lvl>
+    </w:lvlOverride>
+    <w:lvlOverride w:ilvl="3">
+      <w:startOverride w:val="1"/>
+      <w:lvl w:ilvl="3">
+        <w:start w:val="1"/>
+        <w:numFmt w:val="decimal"/>
+        <w:lvlText w:val="%4."/>
+        <w:lvlJc w:val="left"/>
+        <w:pPr>
+          <w:ind w:left="2880" w:hanging="360"/>
+        </w:pPr>
+        <w:rPr>
+          <w:rFonts w:hint="default"/>
+          <w:b w:val="0"/>
+        </w:rPr>
+      </w:lvl>
+    </w:lvlOverride>
+    <w:lvlOverride w:ilvl="4">
+      <w:startOverride w:val="1"/>
+      <w:lvl w:ilvl="4">
+        <w:start w:val="1"/>
+        <w:numFmt w:val="lowerLetter"/>
+        <w:lvlText w:val="%5."/>
+        <w:lvlJc w:val="left"/>
+        <w:pPr>
+          <w:ind w:left="3600" w:hanging="360"/>
+        </w:pPr>
+        <w:rPr>
+          <w:rFonts w:hint="default"/>
+        </w:rPr>
+      </w:lvl>
+    </w:lvlOverride>
+    <w:lvlOverride w:ilvl="5">
+      <w:startOverride w:val="1"/>
+      <w:lvl w:ilvl="5">
+        <w:start w:val="1"/>
+        <w:numFmt w:val="lowerRoman"/>
+        <w:lvlText w:val="%6."/>
+        <w:lvlJc w:val="right"/>
+        <w:pPr>
+          <w:ind w:left="4320" w:hanging="180"/>
+        </w:pPr>
+        <w:rPr>
+          <w:rFonts w:hint="default"/>
+        </w:rPr>
+      </w:lvl>
+    </w:lvlOverride>
+    <w:lvlOverride w:ilvl="6">
+      <w:startOverride w:val="1"/>
+      <w:lvl w:ilvl="6">
+        <w:start w:val="1"/>
+        <w:numFmt w:val="decimal"/>
+        <w:lvlText w:val="%7."/>
+        <w:lvlJc w:val="left"/>
+        <w:pPr>
+          <w:ind w:left="5040" w:hanging="360"/>
+        </w:pPr>
+        <w:rPr>
+          <w:rFonts w:hint="default"/>
+        </w:rPr>
+      </w:lvl>
+    </w:lvlOverride>
+    <w:lvlOverride w:ilvl="7">
+      <w:startOverride w:val="1"/>
+      <w:lvl w:ilvl="7">
+        <w:start w:val="1"/>
+        <w:numFmt w:val="lowerLetter"/>
+        <w:lvlText w:val="%8."/>
+        <w:lvlJc w:val="left"/>
+        <w:pPr>
+          <w:ind w:left="5760" w:hanging="360"/>
+        </w:pPr>
+        <w:rPr>
+          <w:rFonts w:hint="default"/>
+        </w:rPr>
+      </w:lvl>
+    </w:lvlOverride>
+    <w:lvlOverride w:ilvl="8">
+      <w:startOverride w:val="1"/>
+      <w:lvl w:ilvl="8">
+        <w:start w:val="1"/>
+        <w:numFmt w:val="lowerRoman"/>
+        <w:lvlText w:val="%9."/>
+        <w:lvlJc w:val="right"/>
+        <w:pPr>
+          <w:ind w:left="6480" w:hanging="180"/>
+        </w:pPr>
+        <w:rPr>
+          <w:rFonts w:hint="default"/>
+        </w:rPr>
+      </w:lvl>
+    </w:lvlOverride>
+  </w:num>
   <w:numIdMacAtCleanup w:val="16"/>
 </w:numbering>
 </file>
@@ -11794,6 +10679,7 @@
   <w:style w:type="character" w:default="1" w:styleId="DefaultParagraphFont">
     <w:name w:val="Default Paragraph Font"/>
     <w:uiPriority w:val="1"/>
+    <w:semiHidden/>
     <w:unhideWhenUsed/>
   </w:style>
   <w:style w:type="table" w:default="1" w:styleId="TableNormal">
@@ -16765,18 +15651,18 @@
 </file>
 
 <file path=customXml/item3.xml><?xml version="1.0" encoding="utf-8"?>
+<p:properties xmlns:p="http://schemas.microsoft.com/office/2006/metadata/properties" xmlns:xsi="http://www.w3.org/2001/XMLSchema-instance" xmlns:pc="http://schemas.microsoft.com/office/infopath/2007/PartnerControls">
+  <documentManagement/>
+</p:properties>
+</file>
+
+<file path=customXml/item4.xml><?xml version="1.0" encoding="utf-8"?>
 <?mso-contentType ?>
 <FormTemplates xmlns="http://schemas.microsoft.com/sharepoint/v3/contenttype/forms">
   <Display>DocumentLibraryForm</Display>
   <Edit>DocumentLibraryForm</Edit>
   <New>DocumentLibraryForm</New>
 </FormTemplates>
-</file>
-
-<file path=customXml/item4.xml><?xml version="1.0" encoding="utf-8"?>
-<p:properties xmlns:p="http://schemas.microsoft.com/office/2006/metadata/properties" xmlns:xsi="http://www.w3.org/2001/XMLSchema-instance" xmlns:pc="http://schemas.microsoft.com/office/infopath/2007/PartnerControls">
-  <documentManagement/>
-</p:properties>
 </file>
 
 <file path=customXml/item5.xml><?xml version="1.0" encoding="utf-8"?>
@@ -16808,14 +15694,6 @@
 </file>
 
 <file path=customXml/itemProps3.xml><?xml version="1.0" encoding="utf-8"?>
-<ds:datastoreItem xmlns:ds="http://schemas.openxmlformats.org/officeDocument/2006/customXml" ds:itemID="{F083AC1B-4062-49B9-9D2F-2E34A0A4974C}">
-  <ds:schemaRefs>
-    <ds:schemaRef ds:uri="http://schemas.microsoft.com/sharepoint/v3/contenttype/forms"/>
-  </ds:schemaRefs>
-</ds:datastoreItem>
-</file>
-
-<file path=customXml/itemProps4.xml><?xml version="1.0" encoding="utf-8"?>
 <ds:datastoreItem xmlns:ds="http://schemas.openxmlformats.org/officeDocument/2006/customXml" ds:itemID="{D3EB8B61-FCA9-4A30-AC5F-9FB45C1C4466}">
   <ds:schemaRefs>
     <ds:schemaRef ds:uri="http://purl.org/dc/terms/"/>
@@ -16830,8 +15708,16 @@
 </ds:datastoreItem>
 </file>
 
+<file path=customXml/itemProps4.xml><?xml version="1.0" encoding="utf-8"?>
+<ds:datastoreItem xmlns:ds="http://schemas.openxmlformats.org/officeDocument/2006/customXml" ds:itemID="{F083AC1B-4062-49B9-9D2F-2E34A0A4974C}">
+  <ds:schemaRefs>
+    <ds:schemaRef ds:uri="http://schemas.microsoft.com/sharepoint/v3/contenttype/forms"/>
+  </ds:schemaRefs>
+</ds:datastoreItem>
+</file>
+
 <file path=customXml/itemProps5.xml><?xml version="1.0" encoding="utf-8"?>
-<ds:datastoreItem xmlns:ds="http://schemas.openxmlformats.org/officeDocument/2006/customXml" ds:itemID="{5833CA5B-5D2B-4A7A-9969-280645D1FFA6}">
+<ds:datastoreItem xmlns:ds="http://schemas.openxmlformats.org/officeDocument/2006/customXml" ds:itemID="{A3DC9747-0D77-467B-A2BF-AE054F0D97C9}">
   <ds:schemaRefs>
     <ds:schemaRef ds:uri="http://schemas.openxmlformats.org/officeDocument/2006/bibliography"/>
   </ds:schemaRefs>

</xml_diff>